<commit_message>
The lab-02 was added
</commit_message>
<xml_diff>
--- a/Term-3/Модели данных/Курсовая/model-data-lab-02.docx
+++ b/Term-3/Модели данных/Курсовая/model-data-lab-02.docx
@@ -1,6 +1,6 @@
 
 <file path=word/document.xml><?xml version="1.0" encoding="utf-8"?>
-<w:document xmlns:wpc="http://schemas.microsoft.com/office/word/2010/wordprocessingCanvas" xmlns:cx="http://schemas.microsoft.com/office/drawing/2014/chartex" xmlns:cx1="http://schemas.microsoft.com/office/drawing/2015/9/8/chartex" xmlns:cx2="http://schemas.microsoft.com/office/drawing/2015/10/21/chartex" xmlns:cx3="http://schemas.microsoft.com/office/drawing/2016/5/9/chartex" xmlns:cx4="http://schemas.microsoft.com/office/drawing/2016/5/10/chartex" xmlns:cx5="http://schemas.microsoft.com/office/drawing/2016/5/11/chartex" xmlns:cx6="http://schemas.microsoft.com/office/drawing/2016/5/12/chartex" xmlns:cx7="http://schemas.microsoft.com/office/drawing/2016/5/13/chartex" xmlns:cx8="http://schemas.microsoft.com/office/drawing/2016/5/14/chartex" xmlns:mc="http://schemas.openxmlformats.org/markup-compatibility/2006" xmlns:aink="http://schemas.microsoft.com/office/drawing/2016/ink" xmlns:am3d="http://schemas.microsoft.com/office/drawing/2017/model3d" xmlns:o="urn:schemas-microsoft-com:office:office" xmlns:r="http://schemas.openxmlformats.org/officeDocument/2006/relationships" xmlns:m="http://schemas.openxmlformats.org/officeDocument/2006/math" xmlns:v="urn:schemas-microsoft-com:vml" xmlns:wp14="http://schemas.microsoft.com/office/word/2010/wordprocessingDrawing" xmlns:wp="http://schemas.openxmlformats.org/drawingml/2006/wordprocessingDrawing" xmlns:w10="urn:schemas-microsoft-com:office:word" xmlns:w="http://schemas.openxmlformats.org/wordprocessingml/2006/main" xmlns:w14="http://schemas.microsoft.com/office/word/2010/wordml" xmlns:w15="http://schemas.microsoft.com/office/word/2012/wordml" xmlns:w16cex="http://schemas.microsoft.com/office/word/2018/wordml/cex" xmlns:w16cid="http://schemas.microsoft.com/office/word/2016/wordml/cid" xmlns:w16="http://schemas.microsoft.com/office/word/2018/wordml" xmlns:w16sdtdh="http://schemas.microsoft.com/office/word/2020/wordml/sdtdatahash" xmlns:w16se="http://schemas.microsoft.com/office/word/2015/wordml/symex" xmlns:wpg="http://schemas.microsoft.com/office/word/2010/wordprocessingGroup" xmlns:wpi="http://schemas.microsoft.com/office/word/2010/wordprocessingInk" xmlns:wne="http://schemas.microsoft.com/office/word/2006/wordml" xmlns:wps="http://schemas.microsoft.com/office/word/2010/wordprocessingShape" mc:Ignorable="w14 w15 w16se w16cid w16 w16cex w16sdtdh wp14">
+<w:document xmlns:wpc="http://schemas.microsoft.com/office/word/2010/wordprocessingCanvas" xmlns:cx="http://schemas.microsoft.com/office/drawing/2014/chartex" xmlns:cx1="http://schemas.microsoft.com/office/drawing/2015/9/8/chartex" xmlns:cx2="http://schemas.microsoft.com/office/drawing/2015/10/21/chartex" xmlns:cx3="http://schemas.microsoft.com/office/drawing/2016/5/9/chartex" xmlns:cx4="http://schemas.microsoft.com/office/drawing/2016/5/10/chartex" xmlns:cx5="http://schemas.microsoft.com/office/drawing/2016/5/11/chartex" xmlns:cx6="http://schemas.microsoft.com/office/drawing/2016/5/12/chartex" xmlns:cx7="http://schemas.microsoft.com/office/drawing/2016/5/13/chartex" xmlns:cx8="http://schemas.microsoft.com/office/drawing/2016/5/14/chartex" xmlns:mc="http://schemas.openxmlformats.org/markup-compatibility/2006" xmlns:aink="http://schemas.microsoft.com/office/drawing/2016/ink" xmlns:am3d="http://schemas.microsoft.com/office/drawing/2017/model3d" xmlns:o="urn:schemas-microsoft-com:office:office" xmlns:oel="http://schemas.microsoft.com/office/2019/extlst" xmlns:r="http://schemas.openxmlformats.org/officeDocument/2006/relationships" xmlns:m="http://schemas.openxmlformats.org/officeDocument/2006/math" xmlns:v="urn:schemas-microsoft-com:vml" xmlns:wp14="http://schemas.microsoft.com/office/word/2010/wordprocessingDrawing" xmlns:wp="http://schemas.openxmlformats.org/drawingml/2006/wordprocessingDrawing" xmlns:w10="urn:schemas-microsoft-com:office:word" xmlns:w="http://schemas.openxmlformats.org/wordprocessingml/2006/main" xmlns:w14="http://schemas.microsoft.com/office/word/2010/wordml" xmlns:w15="http://schemas.microsoft.com/office/word/2012/wordml" xmlns:w16cex="http://schemas.microsoft.com/office/word/2018/wordml/cex" xmlns:w16cid="http://schemas.microsoft.com/office/word/2016/wordml/cid" xmlns:w16="http://schemas.microsoft.com/office/word/2018/wordml" xmlns:w16sdtdh="http://schemas.microsoft.com/office/word/2020/wordml/sdtdatahash" xmlns:w16se="http://schemas.microsoft.com/office/word/2015/wordml/symex" xmlns:wpg="http://schemas.microsoft.com/office/word/2010/wordprocessingGroup" xmlns:wpi="http://schemas.microsoft.com/office/word/2010/wordprocessingInk" xmlns:wne="http://schemas.microsoft.com/office/word/2006/wordml" xmlns:wps="http://schemas.microsoft.com/office/word/2010/wordprocessingShape" mc:Ignorable="w14 w15 w16se w16cid w16 w16cex w16sdtdh wp14">
   <w:body>
     <w:tbl>
       <w:tblPr>
@@ -216,47 +216,7 @@
           <w:szCs w:val="36"/>
           <w:shd w:val="clear" w:color="auto" w:fill="FFFFFF"/>
         </w:rPr>
-        <w:t>Пермяков</w:t>
-      </w:r>
-      <w:r>
-        <w:rPr>
-          <w:sz w:val="36"/>
-          <w:szCs w:val="36"/>
-          <w:shd w:val="clear" w:color="auto" w:fill="FFFFFF"/>
-        </w:rPr>
-        <w:t xml:space="preserve"> </w:t>
-      </w:r>
-      <w:r>
-        <w:rPr>
-          <w:sz w:val="36"/>
-          <w:szCs w:val="36"/>
-          <w:shd w:val="clear" w:color="auto" w:fill="FFFFFF"/>
-        </w:rPr>
-        <w:t>Дмитрий Кириллович</w:t>
-      </w:r>
-      <w:r>
-        <w:rPr>
-          <w:sz w:val="36"/>
-          <w:szCs w:val="36"/>
-          <w:shd w:val="clear" w:color="auto" w:fill="FFFFFF"/>
-        </w:rPr>
-        <w:t xml:space="preserve"> ИУ5-3</w:t>
-      </w:r>
-      <w:r>
-        <w:rPr>
-          <w:sz w:val="36"/>
-          <w:szCs w:val="36"/>
-          <w:shd w:val="clear" w:color="auto" w:fill="FFFFFF"/>
-        </w:rPr>
-        <w:t>3</w:t>
-      </w:r>
-      <w:r>
-        <w:rPr>
-          <w:sz w:val="36"/>
-          <w:szCs w:val="36"/>
-          <w:shd w:val="clear" w:color="auto" w:fill="FFFFFF"/>
-        </w:rPr>
-        <w:t>Б</w:t>
+        <w:t>Пермяков Дмитрий Кириллович ИУ5-33Б</w:t>
       </w:r>
     </w:p>
     <w:p>
@@ -348,10 +308,7 @@
         <w:jc w:val="center"/>
       </w:pPr>
       <w:r>
-        <w:t>202</w:t>
-      </w:r>
-      <w:r>
-        <w:t>2</w:t>
+        <w:t>2022</w:t>
       </w:r>
     </w:p>
     <w:p>
@@ -1695,35 +1652,12 @@
     </w:p>
     <w:p>
       <w:pPr>
-        <w:ind w:firstLine="708"/>
         <w:rPr>
           <w:noProof/>
           <w:sz w:val="28"/>
           <w:szCs w:val="28"/>
         </w:rPr>
       </w:pPr>
-    </w:p>
-    <w:p>
-      <w:pPr>
-        <w:ind w:firstLine="708"/>
-        <w:rPr>
-          <w:noProof/>
-          <w:color w:val="FF0000"/>
-          <w:sz w:val="28"/>
-          <w:szCs w:val="28"/>
-          <w:lang w:val="en-US"/>
-        </w:rPr>
-      </w:pPr>
-      <w:r>
-        <w:rPr>
-          <w:noProof/>
-          <w:color w:val="FF0000"/>
-          <w:sz w:val="28"/>
-          <w:szCs w:val="28"/>
-          <w:lang w:val="en-US"/>
-        </w:rPr>
-        <w:t>TODO:</w:t>
-      </w:r>
     </w:p>
     <w:p>
       <w:pPr>
@@ -1759,8 +1693,18 @@
           <w:sz w:val="28"/>
           <w:szCs w:val="28"/>
         </w:rPr>
-        <w:t>Список действующих резервуаров(</w:t>
-      </w:r>
+        <w:t xml:space="preserve">Список действующих </w:t>
+      </w:r>
+      <w:proofErr w:type="gramStart"/>
+      <w:r>
+        <w:rPr>
+          <w:rFonts w:ascii="Times New Roman" w:hAnsi="Times New Roman"/>
+          <w:sz w:val="28"/>
+          <w:szCs w:val="28"/>
+        </w:rPr>
+        <w:t>резервуаров(</w:t>
+      </w:r>
+      <w:proofErr w:type="gramEnd"/>
       <w:r>
         <w:rPr>
           <w:rFonts w:ascii="Times New Roman" w:hAnsi="Times New Roman"/>
@@ -2688,6 +2632,7 @@
     </w:p>
     <w:p>
       <w:pPr>
+        <w:ind w:left="-709"/>
         <w:rPr>
           <w:b/>
           <w:bCs/>
@@ -2703,12 +2648,13 @@
           <w:noProof/>
           <w:sz w:val="28"/>
           <w:szCs w:val="28"/>
+          <w:lang w:val="en-US"/>
         </w:rPr>
         <w:drawing>
-          <wp:inline distT="0" distB="0" distL="0" distR="0" wp14:anchorId="1D2BF3E1" wp14:editId="3A37C52C">
-            <wp:extent cx="5940425" cy="5224169"/>
-            <wp:effectExtent l="0" t="0" r="3175" b="0"/>
-            <wp:docPr id="71" name="Рисунок 71"/>
+          <wp:inline distT="0" distB="0" distL="0" distR="0" wp14:anchorId="226D483A" wp14:editId="745406CB">
+            <wp:extent cx="6311265" cy="3363085"/>
+            <wp:effectExtent l="0" t="0" r="635" b="2540"/>
+            <wp:docPr id="14" name="Рисунок 14"/>
             <wp:cNvGraphicFramePr>
               <a:graphicFrameLocks xmlns:a="http://schemas.openxmlformats.org/drawingml/2006/main" noChangeAspect="1"/>
             </wp:cNvGraphicFramePr>
@@ -2716,36 +2662,29 @@
               <a:graphicData uri="http://schemas.openxmlformats.org/drawingml/2006/picture">
                 <pic:pic xmlns:pic="http://schemas.openxmlformats.org/drawingml/2006/picture">
                   <pic:nvPicPr>
-                    <pic:cNvPr id="0" name="Picture 29"/>
-                    <pic:cNvPicPr>
-                      <a:picLocks noChangeAspect="1" noChangeArrowheads="1"/>
-                    </pic:cNvPicPr>
+                    <pic:cNvPr id="14" name="Рисунок 14"/>
+                    <pic:cNvPicPr/>
                   </pic:nvPicPr>
                   <pic:blipFill>
-                    <a:blip r:embed="rId6">
+                    <a:blip r:embed="rId6" cstate="print">
                       <a:extLst>
                         <a:ext uri="{28A0092B-C50C-407E-A947-70E740481C1C}">
                           <a14:useLocalDpi xmlns:a14="http://schemas.microsoft.com/office/drawing/2010/main" val="0"/>
                         </a:ext>
                       </a:extLst>
                     </a:blip>
-                    <a:srcRect/>
                     <a:stretch>
                       <a:fillRect/>
                     </a:stretch>
                   </pic:blipFill>
-                  <pic:spPr bwMode="auto">
+                  <pic:spPr>
                     <a:xfrm>
                       <a:off x="0" y="0"/>
-                      <a:ext cx="5940425" cy="5224169"/>
+                      <a:ext cx="6374076" cy="3396555"/>
                     </a:xfrm>
                     <a:prstGeom prst="rect">
                       <a:avLst/>
                     </a:prstGeom>
-                    <a:noFill/>
-                    <a:ln>
-                      <a:noFill/>
-                    </a:ln>
                   </pic:spPr>
                 </pic:pic>
               </a:graphicData>
@@ -2761,38 +2700,77 @@
           <w:tab w:val="left" w:pos="3324"/>
         </w:tabs>
         <w:spacing w:line="360" w:lineRule="auto"/>
-        <w:ind w:left="357"/>
+        <w:ind w:left="-709"/>
         <w:jc w:val="center"/>
         <w:rPr>
           <w:b/>
+          <w:sz w:val="28"/>
+          <w:szCs w:val="28"/>
+        </w:rPr>
+      </w:pPr>
+      <w:proofErr w:type="spellStart"/>
+      <w:r>
+        <w:rPr>
+          <w:b/>
+          <w:sz w:val="28"/>
+          <w:szCs w:val="28"/>
+        </w:rPr>
+        <w:t>Дат</w:t>
+      </w:r>
+      <w:r>
+        <w:rPr>
+          <w:b/>
+          <w:sz w:val="28"/>
+          <w:szCs w:val="28"/>
+        </w:rPr>
+        <w:t>а</w:t>
+      </w:r>
+      <w:r>
+        <w:rPr>
+          <w:b/>
+          <w:sz w:val="28"/>
+          <w:szCs w:val="28"/>
+        </w:rPr>
+        <w:t>логическая</w:t>
+      </w:r>
+      <w:proofErr w:type="spellEnd"/>
+      <w:r>
+        <w:rPr>
+          <w:b/>
+          <w:sz w:val="28"/>
+          <w:szCs w:val="28"/>
+        </w:rPr>
+        <w:t xml:space="preserve"> модель</w:t>
+      </w:r>
+    </w:p>
+    <w:p>
+      <w:pPr>
+        <w:pStyle w:val="a4"/>
+        <w:tabs>
+          <w:tab w:val="left" w:pos="3324"/>
+        </w:tabs>
+        <w:spacing w:line="360" w:lineRule="auto"/>
+        <w:ind w:left="-709"/>
+        <w:jc w:val="center"/>
+        <w:rPr>
+          <w:b/>
           <w:bCs/>
           <w:sz w:val="28"/>
           <w:szCs w:val="28"/>
-          <w:lang w:val="en-US"/>
-        </w:rPr>
-      </w:pPr>
-      <w:r>
-        <w:rPr>
-          <w:b/>
-          <w:sz w:val="28"/>
-          <w:szCs w:val="28"/>
-        </w:rPr>
-        <w:lastRenderedPageBreak/>
-        <w:t>Даталогическая модель</w:t>
-      </w:r>
+        </w:rPr>
+      </w:pPr>
       <w:r>
         <w:rPr>
           <w:b/>
           <w:bCs/>
           <w:sz w:val="28"/>
           <w:szCs w:val="28"/>
-          <w:lang w:val="en-US"/>
         </w:rPr>
         <w:drawing>
-          <wp:inline distT="0" distB="0" distL="0" distR="0" wp14:anchorId="296CCBCC" wp14:editId="7AF0CCD1">
-            <wp:extent cx="6318504" cy="2769875"/>
-            <wp:effectExtent l="0" t="0" r="6350" b="0"/>
-            <wp:docPr id="2" name="Рисунок 2"/>
+          <wp:inline distT="0" distB="0" distL="0" distR="0" wp14:anchorId="55FA84A7" wp14:editId="75D7C230">
+            <wp:extent cx="5729592" cy="2741997"/>
+            <wp:effectExtent l="0" t="0" r="0" b="1270"/>
+            <wp:docPr id="22" name="Рисунок 22"/>
             <wp:cNvGraphicFramePr>
               <a:graphicFrameLocks xmlns:a="http://schemas.openxmlformats.org/drawingml/2006/main" noChangeAspect="1"/>
             </wp:cNvGraphicFramePr>
@@ -2812,7 +2790,7 @@
                   <pic:spPr>
                     <a:xfrm>
                       <a:off x="0" y="0"/>
-                      <a:ext cx="6367102" cy="2791179"/>
+                      <a:ext cx="5731670" cy="2742992"/>
                     </a:xfrm>
                     <a:prstGeom prst="rect">
                       <a:avLst/>
@@ -2859,6 +2837,7 @@
           <w:numId w:val="2"/>
         </w:numPr>
         <w:spacing w:after="160" w:line="256" w:lineRule="auto"/>
+        <w:ind w:left="-567" w:hanging="11"/>
         <w:rPr>
           <w:sz w:val="28"/>
           <w:szCs w:val="28"/>
@@ -2877,7 +2856,23 @@
           <w:sz w:val="28"/>
           <w:szCs w:val="28"/>
         </w:rPr>
-        <w:t>“Заказы”</w:t>
+        <w:t>“</w:t>
+      </w:r>
+      <w:r>
+        <w:rPr>
+          <w:b/>
+          <w:sz w:val="28"/>
+          <w:szCs w:val="28"/>
+        </w:rPr>
+        <w:t>Координаты</w:t>
+      </w:r>
+      <w:r>
+        <w:rPr>
+          <w:b/>
+          <w:sz w:val="28"/>
+          <w:szCs w:val="28"/>
+        </w:rPr>
+        <w:t>”</w:t>
       </w:r>
       <w:r>
         <w:rPr>
@@ -2891,24 +2886,22 @@
       <w:pPr>
         <w:pStyle w:val="a4"/>
         <w:spacing w:after="160" w:line="256" w:lineRule="auto"/>
-        <w:rPr>
-          <w:sz w:val="28"/>
-          <w:szCs w:val="28"/>
-        </w:rPr>
-      </w:pPr>
-      <w:r>
-        <w:rPr>
-          <w:i/>
-          <w:iCs/>
-          <w:noProof/>
+        <w:ind w:left="-567"/>
+        <w:rPr>
+          <w:sz w:val="28"/>
+          <w:szCs w:val="28"/>
+        </w:rPr>
+      </w:pPr>
+      <w:r>
+        <w:rPr>
           <w:sz w:val="28"/>
           <w:szCs w:val="28"/>
         </w:rPr>
         <w:drawing>
-          <wp:inline distT="0" distB="0" distL="0" distR="0" wp14:anchorId="363EF1FA" wp14:editId="27D5C6F5">
-            <wp:extent cx="5940425" cy="1641311"/>
+          <wp:inline distT="0" distB="0" distL="0" distR="0" wp14:anchorId="20A9E176" wp14:editId="7994300B">
+            <wp:extent cx="5940425" cy="1274445"/>
             <wp:effectExtent l="0" t="0" r="3175" b="0"/>
-            <wp:docPr id="31" name="Рисунок 31"/>
+            <wp:docPr id="23" name="Рисунок 23"/>
             <wp:cNvGraphicFramePr>
               <a:graphicFrameLocks xmlns:a="http://schemas.openxmlformats.org/drawingml/2006/main" noChangeAspect="1"/>
             </wp:cNvGraphicFramePr>
@@ -2916,36 +2909,23 @@
               <a:graphicData uri="http://schemas.openxmlformats.org/drawingml/2006/picture">
                 <pic:pic xmlns:pic="http://schemas.openxmlformats.org/drawingml/2006/picture">
                   <pic:nvPicPr>
-                    <pic:cNvPr id="0" name="Picture 11"/>
-                    <pic:cNvPicPr>
-                      <a:picLocks noChangeAspect="1" noChangeArrowheads="1"/>
-                    </pic:cNvPicPr>
+                    <pic:cNvPr id="1" name=""/>
+                    <pic:cNvPicPr/>
                   </pic:nvPicPr>
                   <pic:blipFill>
-                    <a:blip r:embed="rId8">
-                      <a:extLst>
-                        <a:ext uri="{28A0092B-C50C-407E-A947-70E740481C1C}">
-                          <a14:useLocalDpi xmlns:a14="http://schemas.microsoft.com/office/drawing/2010/main" val="0"/>
-                        </a:ext>
-                      </a:extLst>
-                    </a:blip>
-                    <a:srcRect/>
+                    <a:blip r:embed="rId8"/>
                     <a:stretch>
                       <a:fillRect/>
                     </a:stretch>
                   </pic:blipFill>
-                  <pic:spPr bwMode="auto">
+                  <pic:spPr>
                     <a:xfrm>
                       <a:off x="0" y="0"/>
-                      <a:ext cx="5940425" cy="1641311"/>
+                      <a:ext cx="5940425" cy="1274445"/>
                     </a:xfrm>
                     <a:prstGeom prst="rect">
                       <a:avLst/>
                     </a:prstGeom>
-                    <a:noFill/>
-                    <a:ln>
-                      <a:noFill/>
-                    </a:ln>
                   </pic:spPr>
                 </pic:pic>
               </a:graphicData>
@@ -2953,19 +2933,29 @@
           </wp:inline>
         </w:drawing>
       </w:r>
-      <w:r>
-        <w:rPr>
-          <w:i/>
-          <w:iCs/>
-          <w:noProof/>
-          <w:sz w:val="28"/>
-          <w:szCs w:val="28"/>
+    </w:p>
+    <w:p>
+      <w:pPr>
+        <w:pStyle w:val="a4"/>
+        <w:spacing w:after="160" w:line="256" w:lineRule="auto"/>
+        <w:ind w:left="-567"/>
+        <w:rPr>
+          <w:sz w:val="28"/>
+          <w:szCs w:val="28"/>
+          <w:lang w:val="en-US"/>
+        </w:rPr>
+      </w:pPr>
+      <w:r>
+        <w:rPr>
+          <w:sz w:val="28"/>
+          <w:szCs w:val="28"/>
+          <w:lang w:val="en-US"/>
         </w:rPr>
         <w:drawing>
-          <wp:inline distT="0" distB="0" distL="0" distR="0" wp14:anchorId="4F3E7540" wp14:editId="2A2506B2">
-            <wp:extent cx="3503930" cy="1390015"/>
-            <wp:effectExtent l="0" t="0" r="1270" b="635"/>
-            <wp:docPr id="32" name="Рисунок 32"/>
+          <wp:inline distT="0" distB="0" distL="0" distR="0" wp14:anchorId="300B2541" wp14:editId="36A10289">
+            <wp:extent cx="4686300" cy="2514600"/>
+            <wp:effectExtent l="0" t="0" r="0" b="0"/>
+            <wp:docPr id="24" name="Рисунок 24"/>
             <wp:cNvGraphicFramePr>
               <a:graphicFrameLocks xmlns:a="http://schemas.openxmlformats.org/drawingml/2006/main" noChangeAspect="1"/>
             </wp:cNvGraphicFramePr>
@@ -2973,36 +2963,23 @@
               <a:graphicData uri="http://schemas.openxmlformats.org/drawingml/2006/picture">
                 <pic:pic xmlns:pic="http://schemas.openxmlformats.org/drawingml/2006/picture">
                   <pic:nvPicPr>
-                    <pic:cNvPr id="0" name="Picture 12"/>
-                    <pic:cNvPicPr>
-                      <a:picLocks noChangeAspect="1" noChangeArrowheads="1"/>
-                    </pic:cNvPicPr>
+                    <pic:cNvPr id="1" name=""/>
+                    <pic:cNvPicPr/>
                   </pic:nvPicPr>
                   <pic:blipFill>
-                    <a:blip r:embed="rId9">
-                      <a:extLst>
-                        <a:ext uri="{28A0092B-C50C-407E-A947-70E740481C1C}">
-                          <a14:useLocalDpi xmlns:a14="http://schemas.microsoft.com/office/drawing/2010/main" val="0"/>
-                        </a:ext>
-                      </a:extLst>
-                    </a:blip>
-                    <a:srcRect/>
+                    <a:blip r:embed="rId9"/>
                     <a:stretch>
                       <a:fillRect/>
                     </a:stretch>
                   </pic:blipFill>
-                  <pic:spPr bwMode="auto">
+                  <pic:spPr>
                     <a:xfrm>
                       <a:off x="0" y="0"/>
-                      <a:ext cx="3503930" cy="1390015"/>
+                      <a:ext cx="4686300" cy="2514600"/>
                     </a:xfrm>
                     <a:prstGeom prst="rect">
                       <a:avLst/>
                     </a:prstGeom>
-                    <a:noFill/>
-                    <a:ln>
-                      <a:noFill/>
-                    </a:ln>
                   </pic:spPr>
                 </pic:pic>
               </a:graphicData>
@@ -3014,11 +2991,23 @@
     <w:p>
       <w:pPr>
         <w:pStyle w:val="a4"/>
+        <w:spacing w:after="160" w:line="256" w:lineRule="auto"/>
+        <w:ind w:left="-567" w:hanging="11"/>
+        <w:rPr>
+          <w:sz w:val="28"/>
+          <w:szCs w:val="28"/>
+        </w:rPr>
+      </w:pPr>
+    </w:p>
+    <w:p>
+      <w:pPr>
+        <w:pStyle w:val="a4"/>
         <w:numPr>
           <w:ilvl w:val="0"/>
           <w:numId w:val="2"/>
         </w:numPr>
         <w:spacing w:after="160" w:line="256" w:lineRule="auto"/>
+        <w:ind w:left="-567" w:hanging="11"/>
         <w:rPr>
           <w:sz w:val="28"/>
           <w:szCs w:val="28"/>
@@ -3037,7 +3026,23 @@
           <w:sz w:val="28"/>
           <w:szCs w:val="28"/>
         </w:rPr>
-        <w:t>“Клиенты”</w:t>
+        <w:t>“</w:t>
+      </w:r>
+      <w:r>
+        <w:rPr>
+          <w:b/>
+          <w:sz w:val="28"/>
+          <w:szCs w:val="28"/>
+        </w:rPr>
+        <w:t>Заказ</w:t>
+      </w:r>
+      <w:r>
+        <w:rPr>
+          <w:b/>
+          <w:sz w:val="28"/>
+          <w:szCs w:val="28"/>
+        </w:rPr>
+        <w:t>”</w:t>
       </w:r>
       <w:r>
         <w:rPr>
@@ -3051,24 +3056,23 @@
       <w:pPr>
         <w:pStyle w:val="a4"/>
         <w:spacing w:after="160" w:line="256" w:lineRule="auto"/>
-        <w:rPr>
-          <w:sz w:val="28"/>
-          <w:szCs w:val="28"/>
-        </w:rPr>
-      </w:pPr>
-      <w:r>
-        <w:rPr>
-          <w:i/>
-          <w:iCs/>
-          <w:noProof/>
+        <w:ind w:left="-567" w:hanging="11"/>
+        <w:rPr>
+          <w:sz w:val="28"/>
+          <w:szCs w:val="28"/>
+          <w:lang w:val="en-US"/>
+        </w:rPr>
+      </w:pPr>
+      <w:r>
+        <w:rPr>
           <w:sz w:val="28"/>
           <w:szCs w:val="28"/>
         </w:rPr>
         <w:drawing>
-          <wp:inline distT="0" distB="0" distL="0" distR="0" wp14:anchorId="697EAA76" wp14:editId="3B5E5BDE">
-            <wp:extent cx="5940425" cy="930755"/>
-            <wp:effectExtent l="0" t="0" r="3175" b="3175"/>
-            <wp:docPr id="33" name="Рисунок 33"/>
+          <wp:inline distT="0" distB="0" distL="0" distR="0" wp14:anchorId="3DC77CB1" wp14:editId="30D1AEA1">
+            <wp:extent cx="5940425" cy="1026160"/>
+            <wp:effectExtent l="0" t="0" r="3175" b="2540"/>
+            <wp:docPr id="3" name="Рисунок 3"/>
             <wp:cNvGraphicFramePr>
               <a:graphicFrameLocks xmlns:a="http://schemas.openxmlformats.org/drawingml/2006/main" noChangeAspect="1"/>
             </wp:cNvGraphicFramePr>
@@ -3076,36 +3080,23 @@
               <a:graphicData uri="http://schemas.openxmlformats.org/drawingml/2006/picture">
                 <pic:pic xmlns:pic="http://schemas.openxmlformats.org/drawingml/2006/picture">
                   <pic:nvPicPr>
-                    <pic:cNvPr id="0" name="Picture 13"/>
-                    <pic:cNvPicPr>
-                      <a:picLocks noChangeAspect="1" noChangeArrowheads="1"/>
-                    </pic:cNvPicPr>
+                    <pic:cNvPr id="1" name=""/>
+                    <pic:cNvPicPr/>
                   </pic:nvPicPr>
                   <pic:blipFill>
-                    <a:blip r:embed="rId10">
-                      <a:extLst>
-                        <a:ext uri="{28A0092B-C50C-407E-A947-70E740481C1C}">
-                          <a14:useLocalDpi xmlns:a14="http://schemas.microsoft.com/office/drawing/2010/main" val="0"/>
-                        </a:ext>
-                      </a:extLst>
-                    </a:blip>
-                    <a:srcRect/>
+                    <a:blip r:embed="rId10"/>
                     <a:stretch>
                       <a:fillRect/>
                     </a:stretch>
                   </pic:blipFill>
-                  <pic:spPr bwMode="auto">
+                  <pic:spPr>
                     <a:xfrm>
                       <a:off x="0" y="0"/>
-                      <a:ext cx="5940425" cy="930755"/>
+                      <a:ext cx="5940425" cy="1026160"/>
                     </a:xfrm>
                     <a:prstGeom prst="rect">
                       <a:avLst/>
                     </a:prstGeom>
-                    <a:noFill/>
-                    <a:ln>
-                      <a:noFill/>
-                    </a:ln>
                   </pic:spPr>
                 </pic:pic>
               </a:graphicData>
@@ -3118,24 +3109,22 @@
       <w:pPr>
         <w:pStyle w:val="a4"/>
         <w:spacing w:after="160" w:line="256" w:lineRule="auto"/>
-        <w:rPr>
-          <w:sz w:val="28"/>
-          <w:szCs w:val="28"/>
-        </w:rPr>
-      </w:pPr>
-      <w:r>
-        <w:rPr>
-          <w:i/>
-          <w:iCs/>
-          <w:noProof/>
+        <w:ind w:left="-567" w:hanging="11"/>
+        <w:rPr>
+          <w:sz w:val="28"/>
+          <w:szCs w:val="28"/>
+        </w:rPr>
+      </w:pPr>
+      <w:r>
+        <w:rPr>
           <w:sz w:val="28"/>
           <w:szCs w:val="28"/>
         </w:rPr>
         <w:drawing>
-          <wp:inline distT="0" distB="0" distL="0" distR="0" wp14:anchorId="2DF715D0" wp14:editId="7B0C8EF2">
-            <wp:extent cx="2343150" cy="894557"/>
-            <wp:effectExtent l="0" t="0" r="0" b="1270"/>
-            <wp:docPr id="34" name="Рисунок 34"/>
+          <wp:inline distT="0" distB="0" distL="0" distR="0" wp14:anchorId="6B6D0CD4" wp14:editId="58B69040">
+            <wp:extent cx="4385187" cy="1911191"/>
+            <wp:effectExtent l="0" t="0" r="0" b="0"/>
+            <wp:docPr id="4" name="Рисунок 4"/>
             <wp:cNvGraphicFramePr>
               <a:graphicFrameLocks xmlns:a="http://schemas.openxmlformats.org/drawingml/2006/main" noChangeAspect="1"/>
             </wp:cNvGraphicFramePr>
@@ -3143,36 +3132,23 @@
               <a:graphicData uri="http://schemas.openxmlformats.org/drawingml/2006/picture">
                 <pic:pic xmlns:pic="http://schemas.openxmlformats.org/drawingml/2006/picture">
                   <pic:nvPicPr>
-                    <pic:cNvPr id="0" name="Picture 14"/>
-                    <pic:cNvPicPr>
-                      <a:picLocks noChangeAspect="1" noChangeArrowheads="1"/>
-                    </pic:cNvPicPr>
+                    <pic:cNvPr id="1" name=""/>
+                    <pic:cNvPicPr/>
                   </pic:nvPicPr>
                   <pic:blipFill>
-                    <a:blip r:embed="rId11">
-                      <a:extLst>
-                        <a:ext uri="{28A0092B-C50C-407E-A947-70E740481C1C}">
-                          <a14:useLocalDpi xmlns:a14="http://schemas.microsoft.com/office/drawing/2010/main" val="0"/>
-                        </a:ext>
-                      </a:extLst>
-                    </a:blip>
-                    <a:srcRect/>
+                    <a:blip r:embed="rId11"/>
                     <a:stretch>
                       <a:fillRect/>
                     </a:stretch>
                   </pic:blipFill>
-                  <pic:spPr bwMode="auto">
+                  <pic:spPr>
                     <a:xfrm>
                       <a:off x="0" y="0"/>
-                      <a:ext cx="2345192" cy="895336"/>
+                      <a:ext cx="4395724" cy="1915783"/>
                     </a:xfrm>
                     <a:prstGeom prst="rect">
                       <a:avLst/>
                     </a:prstGeom>
-                    <a:noFill/>
-                    <a:ln>
-                      <a:noFill/>
-                    </a:ln>
                   </pic:spPr>
                 </pic:pic>
               </a:graphicData>
@@ -3189,6 +3165,55 @@
           <w:numId w:val="2"/>
         </w:numPr>
         <w:spacing w:after="160" w:line="256" w:lineRule="auto"/>
+        <w:ind w:left="-567" w:hanging="11"/>
+        <w:rPr>
+          <w:sz w:val="28"/>
+          <w:szCs w:val="28"/>
+        </w:rPr>
+      </w:pPr>
+      <w:r>
+        <w:rPr>
+          <w:sz w:val="28"/>
+          <w:szCs w:val="28"/>
+        </w:rPr>
+        <w:t xml:space="preserve">Таблица </w:t>
+      </w:r>
+      <w:r>
+        <w:rPr>
+          <w:b/>
+          <w:sz w:val="28"/>
+          <w:szCs w:val="28"/>
+        </w:rPr>
+        <w:t>“</w:t>
+      </w:r>
+      <w:r>
+        <w:rPr>
+          <w:b/>
+          <w:sz w:val="28"/>
+          <w:szCs w:val="28"/>
+        </w:rPr>
+        <w:t>Работники</w:t>
+      </w:r>
+      <w:r>
+        <w:rPr>
+          <w:b/>
+          <w:sz w:val="28"/>
+          <w:szCs w:val="28"/>
+        </w:rPr>
+        <w:t>”</w:t>
+      </w:r>
+      <w:r>
+        <w:rPr>
+          <w:sz w:val="28"/>
+          <w:szCs w:val="28"/>
+        </w:rPr>
+        <w:t xml:space="preserve"> содержит информацию о выполненных кормежках</w:t>
+      </w:r>
+    </w:p>
+    <w:p>
+      <w:pPr>
+        <w:spacing w:after="160" w:line="256" w:lineRule="auto"/>
+        <w:ind w:left="-567" w:hanging="11"/>
         <w:rPr>
           <w:sz w:val="28"/>
           <w:szCs w:val="28"/>
@@ -3200,46 +3225,11 @@
           <w:szCs w:val="28"/>
         </w:rPr>
         <w:lastRenderedPageBreak/>
-        <w:t xml:space="preserve">Таблица </w:t>
-      </w:r>
-      <w:r>
-        <w:rPr>
-          <w:b/>
-          <w:sz w:val="28"/>
-          <w:szCs w:val="28"/>
-        </w:rPr>
-        <w:t>“Кормежки”</w:t>
-      </w:r>
-      <w:r>
-        <w:rPr>
-          <w:sz w:val="28"/>
-          <w:szCs w:val="28"/>
-        </w:rPr>
-        <w:t xml:space="preserve"> содержит информацию о выполненных кормежках</w:t>
-      </w:r>
-    </w:p>
-    <w:p>
-      <w:pPr>
-        <w:spacing w:after="160" w:line="256" w:lineRule="auto"/>
-        <w:ind w:left="708"/>
-        <w:rPr>
-          <w:sz w:val="28"/>
-          <w:szCs w:val="28"/>
-        </w:rPr>
-      </w:pPr>
-      <w:r>
-        <w:rPr>
-          <w:i/>
-          <w:iCs/>
-          <w:noProof/>
-          <w:sz w:val="28"/>
-          <w:szCs w:val="28"/>
-        </w:rPr>
         <w:drawing>
-          <wp:inline distT="0" distB="0" distL="0" distR="0" wp14:anchorId="2BD4D792" wp14:editId="1F5EC70B">
-            <wp:extent cx="5288915" cy="1931035"/>
-            <wp:effectExtent l="0" t="0" r="6985" b="0"/>
-            <wp:docPr id="35" name="Рисунок 35"/>
+          <wp:inline distT="0" distB="0" distL="0" distR="0" wp14:anchorId="591DEECD" wp14:editId="0877A098">
+            <wp:extent cx="5940425" cy="1641475"/>
+            <wp:effectExtent l="0" t="0" r="3175" b="0"/>
+            <wp:docPr id="5" name="Рисунок 5"/>
             <wp:cNvGraphicFramePr>
               <a:graphicFrameLocks xmlns:a="http://schemas.openxmlformats.org/drawingml/2006/main" noChangeAspect="1"/>
             </wp:cNvGraphicFramePr>
@@ -3247,36 +3237,23 @@
               <a:graphicData uri="http://schemas.openxmlformats.org/drawingml/2006/picture">
                 <pic:pic xmlns:pic="http://schemas.openxmlformats.org/drawingml/2006/picture">
                   <pic:nvPicPr>
-                    <pic:cNvPr id="0" name="Picture 15"/>
-                    <pic:cNvPicPr>
-                      <a:picLocks noChangeAspect="1" noChangeArrowheads="1"/>
-                    </pic:cNvPicPr>
+                    <pic:cNvPr id="1" name=""/>
+                    <pic:cNvPicPr/>
                   </pic:nvPicPr>
                   <pic:blipFill>
-                    <a:blip r:embed="rId12">
-                      <a:extLst>
-                        <a:ext uri="{28A0092B-C50C-407E-A947-70E740481C1C}">
-                          <a14:useLocalDpi xmlns:a14="http://schemas.microsoft.com/office/drawing/2010/main" val="0"/>
-                        </a:ext>
-                      </a:extLst>
-                    </a:blip>
-                    <a:srcRect/>
+                    <a:blip r:embed="rId12"/>
                     <a:stretch>
                       <a:fillRect/>
                     </a:stretch>
                   </pic:blipFill>
-                  <pic:spPr bwMode="auto">
+                  <pic:spPr>
                     <a:xfrm>
                       <a:off x="0" y="0"/>
-                      <a:ext cx="5288915" cy="1931035"/>
+                      <a:ext cx="5940425" cy="1641475"/>
                     </a:xfrm>
                     <a:prstGeom prst="rect">
                       <a:avLst/>
                     </a:prstGeom>
-                    <a:noFill/>
-                    <a:ln>
-                      <a:noFill/>
-                    </a:ln>
                   </pic:spPr>
                 </pic:pic>
               </a:graphicData>
@@ -3288,25 +3265,22 @@
     <w:p>
       <w:pPr>
         <w:spacing w:after="160" w:line="256" w:lineRule="auto"/>
-        <w:ind w:left="708"/>
-        <w:rPr>
-          <w:sz w:val="28"/>
-          <w:szCs w:val="28"/>
-        </w:rPr>
-      </w:pPr>
-      <w:r>
-        <w:rPr>
-          <w:i/>
-          <w:iCs/>
-          <w:noProof/>
+        <w:ind w:left="-567" w:hanging="11"/>
+        <w:rPr>
+          <w:sz w:val="28"/>
+          <w:szCs w:val="28"/>
+        </w:rPr>
+      </w:pPr>
+      <w:r>
+        <w:rPr>
           <w:sz w:val="28"/>
           <w:szCs w:val="28"/>
         </w:rPr>
         <w:drawing>
-          <wp:inline distT="0" distB="0" distL="0" distR="0" wp14:anchorId="1206C405" wp14:editId="289AB12F">
-            <wp:extent cx="3514725" cy="1047750"/>
-            <wp:effectExtent l="0" t="0" r="9525" b="0"/>
-            <wp:docPr id="36" name="Рисунок 36"/>
+          <wp:inline distT="0" distB="0" distL="0" distR="0" wp14:anchorId="3929D59F" wp14:editId="14F4F475">
+            <wp:extent cx="4749800" cy="1562100"/>
+            <wp:effectExtent l="0" t="0" r="0" b="0"/>
+            <wp:docPr id="6" name="Рисунок 6"/>
             <wp:cNvGraphicFramePr>
               <a:graphicFrameLocks xmlns:a="http://schemas.openxmlformats.org/drawingml/2006/main" noChangeAspect="1"/>
             </wp:cNvGraphicFramePr>
@@ -3314,36 +3288,23 @@
               <a:graphicData uri="http://schemas.openxmlformats.org/drawingml/2006/picture">
                 <pic:pic xmlns:pic="http://schemas.openxmlformats.org/drawingml/2006/picture">
                   <pic:nvPicPr>
-                    <pic:cNvPr id="0" name="Picture 16"/>
-                    <pic:cNvPicPr>
-                      <a:picLocks noChangeAspect="1" noChangeArrowheads="1"/>
-                    </pic:cNvPicPr>
+                    <pic:cNvPr id="1" name=""/>
+                    <pic:cNvPicPr/>
                   </pic:nvPicPr>
                   <pic:blipFill>
-                    <a:blip r:embed="rId13">
-                      <a:extLst>
-                        <a:ext uri="{28A0092B-C50C-407E-A947-70E740481C1C}">
-                          <a14:useLocalDpi xmlns:a14="http://schemas.microsoft.com/office/drawing/2010/main" val="0"/>
-                        </a:ext>
-                      </a:extLst>
-                    </a:blip>
-                    <a:srcRect/>
+                    <a:blip r:embed="rId13"/>
                     <a:stretch>
                       <a:fillRect/>
                     </a:stretch>
                   </pic:blipFill>
-                  <pic:spPr bwMode="auto">
+                  <pic:spPr>
                     <a:xfrm>
                       <a:off x="0" y="0"/>
-                      <a:ext cx="3514725" cy="1047750"/>
+                      <a:ext cx="4749800" cy="1562100"/>
                     </a:xfrm>
                     <a:prstGeom prst="rect">
                       <a:avLst/>
                     </a:prstGeom>
-                    <a:noFill/>
-                    <a:ln>
-                      <a:noFill/>
-                    </a:ln>
                   </pic:spPr>
                 </pic:pic>
               </a:graphicData>
@@ -3360,6 +3321,7 @@
           <w:numId w:val="2"/>
         </w:numPr>
         <w:spacing w:after="160" w:line="256" w:lineRule="auto"/>
+        <w:ind w:left="-567" w:hanging="11"/>
         <w:rPr>
           <w:sz w:val="28"/>
           <w:szCs w:val="28"/>
@@ -3378,7 +3340,23 @@
           <w:sz w:val="28"/>
           <w:szCs w:val="28"/>
         </w:rPr>
-        <w:t>“Кормы”</w:t>
+        <w:t>“</w:t>
+      </w:r>
+      <w:r>
+        <w:rPr>
+          <w:b/>
+          <w:sz w:val="28"/>
+          <w:szCs w:val="28"/>
+        </w:rPr>
+        <w:t>Удобрение</w:t>
+      </w:r>
+      <w:r>
+        <w:rPr>
+          <w:b/>
+          <w:sz w:val="28"/>
+          <w:szCs w:val="28"/>
+        </w:rPr>
+        <w:t>”</w:t>
       </w:r>
       <w:r>
         <w:rPr>
@@ -3391,25 +3369,22 @@
     <w:p>
       <w:pPr>
         <w:spacing w:after="160" w:line="256" w:lineRule="auto"/>
-        <w:ind w:left="708"/>
-        <w:rPr>
-          <w:sz w:val="28"/>
-          <w:szCs w:val="28"/>
-        </w:rPr>
-      </w:pPr>
-      <w:r>
-        <w:rPr>
-          <w:i/>
-          <w:iCs/>
-          <w:noProof/>
+        <w:ind w:left="-567" w:hanging="11"/>
+        <w:rPr>
+          <w:sz w:val="28"/>
+          <w:szCs w:val="28"/>
+        </w:rPr>
+      </w:pPr>
+      <w:r>
+        <w:rPr>
           <w:sz w:val="28"/>
           <w:szCs w:val="28"/>
         </w:rPr>
         <w:drawing>
-          <wp:inline distT="0" distB="0" distL="0" distR="0" wp14:anchorId="518C28D9" wp14:editId="0907DF55">
-            <wp:extent cx="5940425" cy="1263527"/>
-            <wp:effectExtent l="0" t="0" r="3175" b="0"/>
-            <wp:docPr id="37" name="Рисунок 37"/>
+          <wp:inline distT="0" distB="0" distL="0" distR="0" wp14:anchorId="3BC59627" wp14:editId="723AC572">
+            <wp:extent cx="5940425" cy="1213485"/>
+            <wp:effectExtent l="0" t="0" r="3175" b="5715"/>
+            <wp:docPr id="7" name="Рисунок 7"/>
             <wp:cNvGraphicFramePr>
               <a:graphicFrameLocks xmlns:a="http://schemas.openxmlformats.org/drawingml/2006/main" noChangeAspect="1"/>
             </wp:cNvGraphicFramePr>
@@ -3417,36 +3392,23 @@
               <a:graphicData uri="http://schemas.openxmlformats.org/drawingml/2006/picture">
                 <pic:pic xmlns:pic="http://schemas.openxmlformats.org/drawingml/2006/picture">
                   <pic:nvPicPr>
-                    <pic:cNvPr id="0" name="Picture 17"/>
-                    <pic:cNvPicPr>
-                      <a:picLocks noChangeAspect="1" noChangeArrowheads="1"/>
-                    </pic:cNvPicPr>
+                    <pic:cNvPr id="1" name=""/>
+                    <pic:cNvPicPr/>
                   </pic:nvPicPr>
                   <pic:blipFill>
-                    <a:blip r:embed="rId14">
-                      <a:extLst>
-                        <a:ext uri="{28A0092B-C50C-407E-A947-70E740481C1C}">
-                          <a14:useLocalDpi xmlns:a14="http://schemas.microsoft.com/office/drawing/2010/main" val="0"/>
-                        </a:ext>
-                      </a:extLst>
-                    </a:blip>
-                    <a:srcRect/>
+                    <a:blip r:embed="rId14"/>
                     <a:stretch>
                       <a:fillRect/>
                     </a:stretch>
                   </pic:blipFill>
-                  <pic:spPr bwMode="auto">
+                  <pic:spPr>
                     <a:xfrm>
                       <a:off x="0" y="0"/>
-                      <a:ext cx="5940425" cy="1263527"/>
+                      <a:ext cx="5940425" cy="1213485"/>
                     </a:xfrm>
                     <a:prstGeom prst="rect">
                       <a:avLst/>
                     </a:prstGeom>
-                    <a:noFill/>
-                    <a:ln>
-                      <a:noFill/>
-                    </a:ln>
                   </pic:spPr>
                 </pic:pic>
               </a:graphicData>
@@ -3458,25 +3420,24 @@
     <w:p>
       <w:pPr>
         <w:spacing w:after="160" w:line="256" w:lineRule="auto"/>
-        <w:ind w:left="708"/>
-        <w:rPr>
-          <w:sz w:val="28"/>
-          <w:szCs w:val="28"/>
-        </w:rPr>
-      </w:pPr>
-      <w:r>
-        <w:rPr>
-          <w:i/>
-          <w:iCs/>
-          <w:noProof/>
-          <w:sz w:val="28"/>
-          <w:szCs w:val="28"/>
+        <w:ind w:left="-567" w:hanging="11"/>
+        <w:rPr>
+          <w:sz w:val="28"/>
+          <w:szCs w:val="28"/>
+          <w:lang w:val="en-US"/>
+        </w:rPr>
+      </w:pPr>
+      <w:r>
+        <w:rPr>
+          <w:sz w:val="28"/>
+          <w:szCs w:val="28"/>
+          <w:lang w:val="en-US"/>
         </w:rPr>
         <w:drawing>
-          <wp:inline distT="0" distB="0" distL="0" distR="0" wp14:anchorId="0E0F72D5" wp14:editId="01B51CA4">
-            <wp:extent cx="3467100" cy="1228725"/>
-            <wp:effectExtent l="0" t="0" r="0" b="9525"/>
-            <wp:docPr id="38" name="Рисунок 38"/>
+          <wp:inline distT="0" distB="0" distL="0" distR="0" wp14:anchorId="4E899A56" wp14:editId="0FF2B65A">
+            <wp:extent cx="4724400" cy="1778000"/>
+            <wp:effectExtent l="0" t="0" r="0" b="0"/>
+            <wp:docPr id="8" name="Рисунок 8"/>
             <wp:cNvGraphicFramePr>
               <a:graphicFrameLocks xmlns:a="http://schemas.openxmlformats.org/drawingml/2006/main" noChangeAspect="1"/>
             </wp:cNvGraphicFramePr>
@@ -3484,36 +3445,23 @@
               <a:graphicData uri="http://schemas.openxmlformats.org/drawingml/2006/picture">
                 <pic:pic xmlns:pic="http://schemas.openxmlformats.org/drawingml/2006/picture">
                   <pic:nvPicPr>
-                    <pic:cNvPr id="0" name="Picture 18"/>
-                    <pic:cNvPicPr>
-                      <a:picLocks noChangeAspect="1" noChangeArrowheads="1"/>
-                    </pic:cNvPicPr>
+                    <pic:cNvPr id="1" name=""/>
+                    <pic:cNvPicPr/>
                   </pic:nvPicPr>
                   <pic:blipFill>
-                    <a:blip r:embed="rId15">
-                      <a:extLst>
-                        <a:ext uri="{28A0092B-C50C-407E-A947-70E740481C1C}">
-                          <a14:useLocalDpi xmlns:a14="http://schemas.microsoft.com/office/drawing/2010/main" val="0"/>
-                        </a:ext>
-                      </a:extLst>
-                    </a:blip>
-                    <a:srcRect/>
+                    <a:blip r:embed="rId15"/>
                     <a:stretch>
                       <a:fillRect/>
                     </a:stretch>
                   </pic:blipFill>
-                  <pic:spPr bwMode="auto">
+                  <pic:spPr>
                     <a:xfrm>
                       <a:off x="0" y="0"/>
-                      <a:ext cx="3467100" cy="1228725"/>
+                      <a:ext cx="4724400" cy="1778000"/>
                     </a:xfrm>
                     <a:prstGeom prst="rect">
                       <a:avLst/>
                     </a:prstGeom>
-                    <a:noFill/>
-                    <a:ln>
-                      <a:noFill/>
-                    </a:ln>
                   </pic:spPr>
                 </pic:pic>
               </a:graphicData>
@@ -3530,6 +3478,7 @@
           <w:numId w:val="2"/>
         </w:numPr>
         <w:spacing w:after="160" w:line="256" w:lineRule="auto"/>
+        <w:ind w:left="-567" w:hanging="11"/>
         <w:rPr>
           <w:sz w:val="28"/>
           <w:szCs w:val="28"/>
@@ -3548,7 +3497,23 @@
           <w:sz w:val="28"/>
           <w:szCs w:val="28"/>
         </w:rPr>
-        <w:t>“Породы”</w:t>
+        <w:t>“</w:t>
+      </w:r>
+      <w:r>
+        <w:rPr>
+          <w:b/>
+          <w:sz w:val="28"/>
+          <w:szCs w:val="28"/>
+        </w:rPr>
+        <w:t>Прирост</w:t>
+      </w:r>
+      <w:r>
+        <w:rPr>
+          <w:b/>
+          <w:sz w:val="28"/>
+          <w:szCs w:val="28"/>
+        </w:rPr>
+        <w:t>”</w:t>
       </w:r>
       <w:r>
         <w:rPr>
@@ -3561,25 +3526,24 @@
     <w:p>
       <w:pPr>
         <w:spacing w:after="160" w:line="256" w:lineRule="auto"/>
-        <w:ind w:left="708"/>
-        <w:rPr>
-          <w:sz w:val="28"/>
-          <w:szCs w:val="28"/>
-        </w:rPr>
-      </w:pPr>
-      <w:r>
-        <w:rPr>
-          <w:i/>
-          <w:iCs/>
-          <w:noProof/>
-          <w:sz w:val="28"/>
-          <w:szCs w:val="28"/>
+        <w:ind w:left="-567" w:hanging="11"/>
+        <w:rPr>
+          <w:sz w:val="28"/>
+          <w:szCs w:val="28"/>
+          <w:lang w:val="en-US"/>
+        </w:rPr>
+      </w:pPr>
+      <w:r>
+        <w:rPr>
+          <w:sz w:val="28"/>
+          <w:szCs w:val="28"/>
+          <w:lang w:val="en-US"/>
         </w:rPr>
         <w:drawing>
-          <wp:inline distT="0" distB="0" distL="0" distR="0" wp14:anchorId="1C186917" wp14:editId="6F8462F5">
-            <wp:extent cx="3581400" cy="1082695"/>
-            <wp:effectExtent l="0" t="0" r="0" b="3175"/>
-            <wp:docPr id="39" name="Рисунок 39"/>
+          <wp:inline distT="0" distB="0" distL="0" distR="0" wp14:anchorId="506D22A3" wp14:editId="7C95F072">
+            <wp:extent cx="5940425" cy="972185"/>
+            <wp:effectExtent l="0" t="0" r="3175" b="5715"/>
+            <wp:docPr id="25" name="Рисунок 25"/>
             <wp:cNvGraphicFramePr>
               <a:graphicFrameLocks xmlns:a="http://schemas.openxmlformats.org/drawingml/2006/main" noChangeAspect="1"/>
             </wp:cNvGraphicFramePr>
@@ -3587,36 +3551,23 @@
               <a:graphicData uri="http://schemas.openxmlformats.org/drawingml/2006/picture">
                 <pic:pic xmlns:pic="http://schemas.openxmlformats.org/drawingml/2006/picture">
                   <pic:nvPicPr>
-                    <pic:cNvPr id="0" name="Picture 19"/>
-                    <pic:cNvPicPr>
-                      <a:picLocks noChangeAspect="1" noChangeArrowheads="1"/>
-                    </pic:cNvPicPr>
+                    <pic:cNvPr id="1" name=""/>
+                    <pic:cNvPicPr/>
                   </pic:nvPicPr>
                   <pic:blipFill>
-                    <a:blip r:embed="rId16">
-                      <a:extLst>
-                        <a:ext uri="{28A0092B-C50C-407E-A947-70E740481C1C}">
-                          <a14:useLocalDpi xmlns:a14="http://schemas.microsoft.com/office/drawing/2010/main" val="0"/>
-                        </a:ext>
-                      </a:extLst>
-                    </a:blip>
-                    <a:srcRect/>
+                    <a:blip r:embed="rId16"/>
                     <a:stretch>
                       <a:fillRect/>
                     </a:stretch>
                   </pic:blipFill>
-                  <pic:spPr bwMode="auto">
+                  <pic:spPr>
                     <a:xfrm>
                       <a:off x="0" y="0"/>
-                      <a:ext cx="3583835" cy="1083431"/>
+                      <a:ext cx="5940425" cy="972185"/>
                     </a:xfrm>
                     <a:prstGeom prst="rect">
                       <a:avLst/>
                     </a:prstGeom>
-                    <a:noFill/>
-                    <a:ln>
-                      <a:noFill/>
-                    </a:ln>
                   </pic:spPr>
                 </pic:pic>
               </a:graphicData>
@@ -3624,19 +3575,29 @@
           </wp:inline>
         </w:drawing>
       </w:r>
-      <w:r>
-        <w:rPr>
-          <w:i/>
-          <w:iCs/>
-          <w:noProof/>
-          <w:sz w:val="28"/>
-          <w:szCs w:val="28"/>
-        </w:rPr>
+    </w:p>
+    <w:p>
+      <w:pPr>
+        <w:spacing w:after="160" w:line="256" w:lineRule="auto"/>
+        <w:ind w:left="-567" w:hanging="11"/>
+        <w:rPr>
+          <w:sz w:val="28"/>
+          <w:szCs w:val="28"/>
+          <w:lang w:val="en-US"/>
+        </w:rPr>
+      </w:pPr>
+      <w:r>
+        <w:rPr>
+          <w:sz w:val="28"/>
+          <w:szCs w:val="28"/>
+          <w:lang w:val="en-US"/>
+        </w:rPr>
+        <w:lastRenderedPageBreak/>
         <w:drawing>
-          <wp:inline distT="0" distB="0" distL="0" distR="0" wp14:anchorId="44D54C69" wp14:editId="45E13847">
-            <wp:extent cx="2781300" cy="805113"/>
+          <wp:inline distT="0" distB="0" distL="0" distR="0" wp14:anchorId="6B5A40A1" wp14:editId="006E4C3D">
+            <wp:extent cx="4775200" cy="1701800"/>
             <wp:effectExtent l="0" t="0" r="0" b="0"/>
-            <wp:docPr id="40" name="Рисунок 40"/>
+            <wp:docPr id="26" name="Рисунок 26"/>
             <wp:cNvGraphicFramePr>
               <a:graphicFrameLocks xmlns:a="http://schemas.openxmlformats.org/drawingml/2006/main" noChangeAspect="1"/>
             </wp:cNvGraphicFramePr>
@@ -3644,36 +3605,23 @@
               <a:graphicData uri="http://schemas.openxmlformats.org/drawingml/2006/picture">
                 <pic:pic xmlns:pic="http://schemas.openxmlformats.org/drawingml/2006/picture">
                   <pic:nvPicPr>
-                    <pic:cNvPr id="0" name="Picture 20"/>
-                    <pic:cNvPicPr>
-                      <a:picLocks noChangeAspect="1" noChangeArrowheads="1"/>
-                    </pic:cNvPicPr>
+                    <pic:cNvPr id="1" name=""/>
+                    <pic:cNvPicPr/>
                   </pic:nvPicPr>
                   <pic:blipFill>
-                    <a:blip r:embed="rId17">
-                      <a:extLst>
-                        <a:ext uri="{28A0092B-C50C-407E-A947-70E740481C1C}">
-                          <a14:useLocalDpi xmlns:a14="http://schemas.microsoft.com/office/drawing/2010/main" val="0"/>
-                        </a:ext>
-                      </a:extLst>
-                    </a:blip>
-                    <a:srcRect/>
+                    <a:blip r:embed="rId17"/>
                     <a:stretch>
                       <a:fillRect/>
                     </a:stretch>
                   </pic:blipFill>
-                  <pic:spPr bwMode="auto">
+                  <pic:spPr>
                     <a:xfrm>
                       <a:off x="0" y="0"/>
-                      <a:ext cx="2784861" cy="806144"/>
+                      <a:ext cx="4775200" cy="1701800"/>
                     </a:xfrm>
                     <a:prstGeom prst="rect">
                       <a:avLst/>
                     </a:prstGeom>
-                    <a:noFill/>
-                    <a:ln>
-                      <a:noFill/>
-                    </a:ln>
                   </pic:spPr>
                 </pic:pic>
               </a:graphicData>
@@ -3690,17 +3638,17 @@
           <w:numId w:val="2"/>
         </w:numPr>
         <w:spacing w:after="160" w:line="256" w:lineRule="auto"/>
-        <w:rPr>
-          <w:sz w:val="28"/>
-          <w:szCs w:val="28"/>
-        </w:rPr>
-      </w:pPr>
-      <w:r>
-        <w:rPr>
-          <w:sz w:val="28"/>
-          <w:szCs w:val="28"/>
-        </w:rPr>
-        <w:lastRenderedPageBreak/>
+        <w:ind w:left="-567" w:hanging="11"/>
+        <w:rPr>
+          <w:sz w:val="28"/>
+          <w:szCs w:val="28"/>
+        </w:rPr>
+      </w:pPr>
+      <w:r>
+        <w:rPr>
+          <w:sz w:val="28"/>
+          <w:szCs w:val="28"/>
+        </w:rPr>
         <w:t xml:space="preserve">Таблица </w:t>
       </w:r>
       <w:r>
@@ -3709,7 +3657,23 @@
           <w:sz w:val="28"/>
           <w:szCs w:val="28"/>
         </w:rPr>
-        <w:t>“Поставки”</w:t>
+        <w:t>“</w:t>
+      </w:r>
+      <w:r>
+        <w:rPr>
+          <w:b/>
+          <w:sz w:val="28"/>
+          <w:szCs w:val="28"/>
+        </w:rPr>
+        <w:t>Участки</w:t>
+      </w:r>
+      <w:r>
+        <w:rPr>
+          <w:b/>
+          <w:sz w:val="28"/>
+          <w:szCs w:val="28"/>
+        </w:rPr>
+        <w:t>”</w:t>
       </w:r>
       <w:r>
         <w:rPr>
@@ -3722,25 +3686,22 @@
     <w:p>
       <w:pPr>
         <w:spacing w:after="160" w:line="256" w:lineRule="auto"/>
-        <w:ind w:left="708"/>
-        <w:rPr>
-          <w:sz w:val="28"/>
-          <w:szCs w:val="28"/>
-        </w:rPr>
-      </w:pPr>
-      <w:r>
-        <w:rPr>
-          <w:i/>
-          <w:iCs/>
-          <w:noProof/>
+        <w:ind w:left="-567" w:hanging="11"/>
+        <w:rPr>
+          <w:sz w:val="28"/>
+          <w:szCs w:val="28"/>
+        </w:rPr>
+      </w:pPr>
+      <w:r>
+        <w:rPr>
           <w:sz w:val="28"/>
           <w:szCs w:val="28"/>
         </w:rPr>
         <w:drawing>
-          <wp:inline distT="0" distB="0" distL="0" distR="0" wp14:anchorId="6C38D75A" wp14:editId="5BAA968C">
-            <wp:extent cx="4803429" cy="1704442"/>
-            <wp:effectExtent l="0" t="0" r="0" b="0"/>
-            <wp:docPr id="41" name="Рисунок 41"/>
+          <wp:inline distT="0" distB="0" distL="0" distR="0" wp14:anchorId="7EF34595" wp14:editId="64B796D3">
+            <wp:extent cx="5940425" cy="840740"/>
+            <wp:effectExtent l="0" t="0" r="3175" b="0"/>
+            <wp:docPr id="11" name="Рисунок 11"/>
             <wp:cNvGraphicFramePr>
               <a:graphicFrameLocks xmlns:a="http://schemas.openxmlformats.org/drawingml/2006/main" noChangeAspect="1"/>
             </wp:cNvGraphicFramePr>
@@ -3748,36 +3709,23 @@
               <a:graphicData uri="http://schemas.openxmlformats.org/drawingml/2006/picture">
                 <pic:pic xmlns:pic="http://schemas.openxmlformats.org/drawingml/2006/picture">
                   <pic:nvPicPr>
-                    <pic:cNvPr id="0" name="Picture 21"/>
-                    <pic:cNvPicPr>
-                      <a:picLocks noChangeAspect="1" noChangeArrowheads="1"/>
-                    </pic:cNvPicPr>
+                    <pic:cNvPr id="1" name=""/>
+                    <pic:cNvPicPr/>
                   </pic:nvPicPr>
                   <pic:blipFill>
-                    <a:blip r:embed="rId18">
-                      <a:extLst>
-                        <a:ext uri="{28A0092B-C50C-407E-A947-70E740481C1C}">
-                          <a14:useLocalDpi xmlns:a14="http://schemas.microsoft.com/office/drawing/2010/main" val="0"/>
-                        </a:ext>
-                      </a:extLst>
-                    </a:blip>
-                    <a:srcRect/>
+                    <a:blip r:embed="rId18"/>
                     <a:stretch>
                       <a:fillRect/>
                     </a:stretch>
                   </pic:blipFill>
-                  <pic:spPr bwMode="auto">
+                  <pic:spPr>
                     <a:xfrm>
                       <a:off x="0" y="0"/>
-                      <a:ext cx="4803718" cy="1704545"/>
+                      <a:ext cx="5940425" cy="840740"/>
                     </a:xfrm>
                     <a:prstGeom prst="rect">
                       <a:avLst/>
                     </a:prstGeom>
-                    <a:noFill/>
-                    <a:ln>
-                      <a:noFill/>
-                    </a:ln>
                   </pic:spPr>
                 </pic:pic>
               </a:graphicData>
@@ -3789,25 +3737,22 @@
     <w:p>
       <w:pPr>
         <w:spacing w:after="160" w:line="256" w:lineRule="auto"/>
-        <w:ind w:left="708"/>
-        <w:rPr>
-          <w:sz w:val="28"/>
-          <w:szCs w:val="28"/>
-        </w:rPr>
-      </w:pPr>
-      <w:r>
-        <w:rPr>
-          <w:i/>
-          <w:iCs/>
-          <w:noProof/>
+        <w:ind w:left="-567" w:hanging="11"/>
+        <w:rPr>
+          <w:sz w:val="28"/>
+          <w:szCs w:val="28"/>
+        </w:rPr>
+      </w:pPr>
+      <w:r>
+        <w:rPr>
           <w:sz w:val="28"/>
           <w:szCs w:val="28"/>
         </w:rPr>
         <w:drawing>
-          <wp:inline distT="0" distB="0" distL="0" distR="0" wp14:anchorId="3A5E66A1" wp14:editId="52940C4C">
-            <wp:extent cx="2969971" cy="1153575"/>
-            <wp:effectExtent l="0" t="0" r="1905" b="8890"/>
-            <wp:docPr id="42" name="Рисунок 42"/>
+          <wp:inline distT="0" distB="0" distL="0" distR="0" wp14:anchorId="7F61A9F8" wp14:editId="4126ADA4">
+            <wp:extent cx="3460955" cy="2366068"/>
+            <wp:effectExtent l="0" t="0" r="6350" b="0"/>
+            <wp:docPr id="12" name="Рисунок 12"/>
             <wp:cNvGraphicFramePr>
               <a:graphicFrameLocks xmlns:a="http://schemas.openxmlformats.org/drawingml/2006/main" noChangeAspect="1"/>
             </wp:cNvGraphicFramePr>
@@ -3815,36 +3760,23 @@
               <a:graphicData uri="http://schemas.openxmlformats.org/drawingml/2006/picture">
                 <pic:pic xmlns:pic="http://schemas.openxmlformats.org/drawingml/2006/picture">
                   <pic:nvPicPr>
-                    <pic:cNvPr id="0" name="Picture 22"/>
-                    <pic:cNvPicPr>
-                      <a:picLocks noChangeAspect="1" noChangeArrowheads="1"/>
-                    </pic:cNvPicPr>
+                    <pic:cNvPr id="1" name=""/>
+                    <pic:cNvPicPr/>
                   </pic:nvPicPr>
                   <pic:blipFill>
-                    <a:blip r:embed="rId19">
-                      <a:extLst>
-                        <a:ext uri="{28A0092B-C50C-407E-A947-70E740481C1C}">
-                          <a14:useLocalDpi xmlns:a14="http://schemas.microsoft.com/office/drawing/2010/main" val="0"/>
-                        </a:ext>
-                      </a:extLst>
-                    </a:blip>
-                    <a:srcRect/>
+                    <a:blip r:embed="rId19"/>
                     <a:stretch>
                       <a:fillRect/>
                     </a:stretch>
                   </pic:blipFill>
-                  <pic:spPr bwMode="auto">
+                  <pic:spPr>
                     <a:xfrm>
                       <a:off x="0" y="0"/>
-                      <a:ext cx="2974277" cy="1155248"/>
+                      <a:ext cx="3476691" cy="2376826"/>
                     </a:xfrm>
                     <a:prstGeom prst="rect">
                       <a:avLst/>
                     </a:prstGeom>
-                    <a:noFill/>
-                    <a:ln>
-                      <a:noFill/>
-                    </a:ln>
                   </pic:spPr>
                 </pic:pic>
               </a:graphicData>
@@ -3861,6 +3793,7 @@
           <w:numId w:val="2"/>
         </w:numPr>
         <w:spacing w:after="160" w:line="256" w:lineRule="auto"/>
+        <w:ind w:left="-567" w:hanging="11"/>
         <w:rPr>
           <w:sz w:val="28"/>
           <w:szCs w:val="28"/>
@@ -3900,24 +3833,22 @@
       <w:pPr>
         <w:pStyle w:val="a4"/>
         <w:spacing w:after="160" w:line="256" w:lineRule="auto"/>
-        <w:rPr>
-          <w:sz w:val="28"/>
-          <w:szCs w:val="28"/>
-        </w:rPr>
-      </w:pPr>
-      <w:r>
-        <w:rPr>
-          <w:i/>
-          <w:iCs/>
-          <w:noProof/>
+        <w:ind w:left="-567"/>
+        <w:rPr>
+          <w:sz w:val="28"/>
+          <w:szCs w:val="28"/>
+        </w:rPr>
+      </w:pPr>
+      <w:r>
+        <w:rPr>
           <w:sz w:val="28"/>
           <w:szCs w:val="28"/>
         </w:rPr>
         <w:drawing>
-          <wp:inline distT="0" distB="0" distL="0" distR="0" wp14:anchorId="14A8A956" wp14:editId="25750709">
-            <wp:extent cx="5829935" cy="1323975"/>
-            <wp:effectExtent l="0" t="0" r="0" b="9525"/>
-            <wp:docPr id="49" name="Рисунок 49"/>
+          <wp:inline distT="0" distB="0" distL="0" distR="0" wp14:anchorId="04DCE2DB" wp14:editId="5C4FBB20">
+            <wp:extent cx="5940425" cy="1153160"/>
+            <wp:effectExtent l="0" t="0" r="3175" b="2540"/>
+            <wp:docPr id="13" name="Рисунок 13"/>
             <wp:cNvGraphicFramePr>
               <a:graphicFrameLocks xmlns:a="http://schemas.openxmlformats.org/drawingml/2006/main" noChangeAspect="1"/>
             </wp:cNvGraphicFramePr>
@@ -3925,36 +3856,23 @@
               <a:graphicData uri="http://schemas.openxmlformats.org/drawingml/2006/picture">
                 <pic:pic xmlns:pic="http://schemas.openxmlformats.org/drawingml/2006/picture">
                   <pic:nvPicPr>
-                    <pic:cNvPr id="0" name="Picture 23"/>
-                    <pic:cNvPicPr>
-                      <a:picLocks noChangeAspect="1" noChangeArrowheads="1"/>
-                    </pic:cNvPicPr>
+                    <pic:cNvPr id="1" name=""/>
+                    <pic:cNvPicPr/>
                   </pic:nvPicPr>
                   <pic:blipFill>
-                    <a:blip r:embed="rId20">
-                      <a:extLst>
-                        <a:ext uri="{28A0092B-C50C-407E-A947-70E740481C1C}">
-                          <a14:useLocalDpi xmlns:a14="http://schemas.microsoft.com/office/drawing/2010/main" val="0"/>
-                        </a:ext>
-                      </a:extLst>
-                    </a:blip>
-                    <a:srcRect/>
+                    <a:blip r:embed="rId20"/>
                     <a:stretch>
                       <a:fillRect/>
                     </a:stretch>
                   </pic:blipFill>
-                  <pic:spPr bwMode="auto">
+                  <pic:spPr>
                     <a:xfrm>
                       <a:off x="0" y="0"/>
-                      <a:ext cx="5829935" cy="1323975"/>
+                      <a:ext cx="5940425" cy="1153160"/>
                     </a:xfrm>
                     <a:prstGeom prst="rect">
                       <a:avLst/>
                     </a:prstGeom>
-                    <a:noFill/>
-                    <a:ln>
-                      <a:noFill/>
-                    </a:ln>
                   </pic:spPr>
                 </pic:pic>
               </a:graphicData>
@@ -3967,6 +3885,7 @@
       <w:pPr>
         <w:pStyle w:val="a4"/>
         <w:spacing w:after="160" w:line="256" w:lineRule="auto"/>
+        <w:ind w:left="-567" w:hanging="11"/>
         <w:rPr>
           <w:sz w:val="28"/>
           <w:szCs w:val="28"/>
@@ -4038,6 +3957,7 @@
           <w:numId w:val="2"/>
         </w:numPr>
         <w:spacing w:after="160" w:line="256" w:lineRule="auto"/>
+        <w:ind w:left="-567" w:hanging="11"/>
         <w:rPr>
           <w:sz w:val="28"/>
           <w:szCs w:val="28"/>
@@ -4064,7 +3984,7 @@
           <w:sz w:val="28"/>
           <w:szCs w:val="28"/>
         </w:rPr>
-        <w:t>Резервуары</w:t>
+        <w:t>Поливка</w:t>
       </w:r>
       <w:r>
         <w:rPr>
@@ -4088,19 +4008,28 @@
         </w:rPr>
         <w:t>список всех резервуаров и информацию о каждом</w:t>
       </w:r>
-      <w:r>
-        <w:rPr>
-          <w:i/>
-          <w:iCs/>
-          <w:noProof/>
-          <w:sz w:val="28"/>
-          <w:szCs w:val="28"/>
-        </w:rPr>
+    </w:p>
+    <w:p>
+      <w:pPr>
+        <w:pStyle w:val="a4"/>
+        <w:spacing w:after="160" w:line="256" w:lineRule="auto"/>
+        <w:ind w:left="-567" w:hanging="11"/>
+        <w:rPr>
+          <w:sz w:val="28"/>
+          <w:szCs w:val="28"/>
+        </w:rPr>
+      </w:pPr>
+      <w:r>
+        <w:rPr>
+          <w:sz w:val="28"/>
+          <w:szCs w:val="28"/>
+        </w:rPr>
+        <w:lastRenderedPageBreak/>
         <w:drawing>
-          <wp:inline distT="0" distB="0" distL="0" distR="0" wp14:anchorId="00C934D1" wp14:editId="41FBE0A3">
-            <wp:extent cx="5940425" cy="2280936"/>
-            <wp:effectExtent l="0" t="0" r="3175" b="5080"/>
-            <wp:docPr id="57" name="Рисунок 57"/>
+          <wp:inline distT="0" distB="0" distL="0" distR="0" wp14:anchorId="7A8A56D9" wp14:editId="6A6AFE36">
+            <wp:extent cx="5940425" cy="1574165"/>
+            <wp:effectExtent l="0" t="0" r="3175" b="635"/>
+            <wp:docPr id="15" name="Рисунок 15"/>
             <wp:cNvGraphicFramePr>
               <a:graphicFrameLocks xmlns:a="http://schemas.openxmlformats.org/drawingml/2006/main" noChangeAspect="1"/>
             </wp:cNvGraphicFramePr>
@@ -4108,36 +4037,23 @@
               <a:graphicData uri="http://schemas.openxmlformats.org/drawingml/2006/picture">
                 <pic:pic xmlns:pic="http://schemas.openxmlformats.org/drawingml/2006/picture">
                   <pic:nvPicPr>
-                    <pic:cNvPr id="0" name="Picture 25"/>
-                    <pic:cNvPicPr>
-                      <a:picLocks noChangeAspect="1" noChangeArrowheads="1"/>
-                    </pic:cNvPicPr>
+                    <pic:cNvPr id="1" name=""/>
+                    <pic:cNvPicPr/>
                   </pic:nvPicPr>
                   <pic:blipFill>
-                    <a:blip r:embed="rId22">
-                      <a:extLst>
-                        <a:ext uri="{28A0092B-C50C-407E-A947-70E740481C1C}">
-                          <a14:useLocalDpi xmlns:a14="http://schemas.microsoft.com/office/drawing/2010/main" val="0"/>
-                        </a:ext>
-                      </a:extLst>
-                    </a:blip>
-                    <a:srcRect/>
+                    <a:blip r:embed="rId22"/>
                     <a:stretch>
                       <a:fillRect/>
                     </a:stretch>
                   </pic:blipFill>
-                  <pic:spPr bwMode="auto">
+                  <pic:spPr>
                     <a:xfrm>
                       <a:off x="0" y="0"/>
-                      <a:ext cx="5940425" cy="2280936"/>
+                      <a:ext cx="5940425" cy="1574165"/>
                     </a:xfrm>
                     <a:prstGeom prst="rect">
                       <a:avLst/>
                     </a:prstGeom>
-                    <a:noFill/>
-                    <a:ln>
-                      <a:noFill/>
-                    </a:ln>
                   </pic:spPr>
                 </pic:pic>
               </a:graphicData>
@@ -4150,25 +4066,22 @@
       <w:pPr>
         <w:pStyle w:val="a4"/>
         <w:spacing w:after="160" w:line="256" w:lineRule="auto"/>
-        <w:rPr>
-          <w:sz w:val="28"/>
-          <w:szCs w:val="28"/>
-        </w:rPr>
-      </w:pPr>
-      <w:r>
-        <w:rPr>
-          <w:b/>
-          <w:bCs/>
-          <w:noProof/>
-          <w:sz w:val="28"/>
-          <w:szCs w:val="28"/>
-        </w:rPr>
-        <w:lastRenderedPageBreak/>
+        <w:ind w:left="-567" w:hanging="11"/>
+        <w:rPr>
+          <w:sz w:val="28"/>
+          <w:szCs w:val="28"/>
+        </w:rPr>
+      </w:pPr>
+      <w:r>
+        <w:rPr>
+          <w:sz w:val="28"/>
+          <w:szCs w:val="28"/>
+        </w:rPr>
         <w:drawing>
-          <wp:inline distT="0" distB="0" distL="0" distR="0" wp14:anchorId="76E59538" wp14:editId="609A8000">
-            <wp:extent cx="3419475" cy="1352550"/>
-            <wp:effectExtent l="0" t="0" r="9525" b="0"/>
-            <wp:docPr id="68" name="Рисунок 68"/>
+          <wp:inline distT="0" distB="0" distL="0" distR="0" wp14:anchorId="7AFA72F6" wp14:editId="75193296">
+            <wp:extent cx="4864100" cy="1600200"/>
+            <wp:effectExtent l="0" t="0" r="0" b="0"/>
+            <wp:docPr id="18" name="Рисунок 18"/>
             <wp:cNvGraphicFramePr>
               <a:graphicFrameLocks xmlns:a="http://schemas.openxmlformats.org/drawingml/2006/main" noChangeAspect="1"/>
             </wp:cNvGraphicFramePr>
@@ -4176,36 +4089,23 @@
               <a:graphicData uri="http://schemas.openxmlformats.org/drawingml/2006/picture">
                 <pic:pic xmlns:pic="http://schemas.openxmlformats.org/drawingml/2006/picture">
                   <pic:nvPicPr>
-                    <pic:cNvPr id="0" name="Picture 26"/>
-                    <pic:cNvPicPr>
-                      <a:picLocks noChangeAspect="1" noChangeArrowheads="1"/>
-                    </pic:cNvPicPr>
+                    <pic:cNvPr id="1" name=""/>
+                    <pic:cNvPicPr/>
                   </pic:nvPicPr>
                   <pic:blipFill>
-                    <a:blip r:embed="rId23">
-                      <a:extLst>
-                        <a:ext uri="{28A0092B-C50C-407E-A947-70E740481C1C}">
-                          <a14:useLocalDpi xmlns:a14="http://schemas.microsoft.com/office/drawing/2010/main" val="0"/>
-                        </a:ext>
-                      </a:extLst>
-                    </a:blip>
-                    <a:srcRect/>
+                    <a:blip r:embed="rId23"/>
                     <a:stretch>
                       <a:fillRect/>
                     </a:stretch>
                   </pic:blipFill>
-                  <pic:spPr bwMode="auto">
+                  <pic:spPr>
                     <a:xfrm>
                       <a:off x="0" y="0"/>
-                      <a:ext cx="3419475" cy="1352550"/>
+                      <a:ext cx="4864100" cy="1600200"/>
                     </a:xfrm>
                     <a:prstGeom prst="rect">
                       <a:avLst/>
                     </a:prstGeom>
-                    <a:noFill/>
-                    <a:ln>
-                      <a:noFill/>
-                    </a:ln>
                   </pic:spPr>
                 </pic:pic>
               </a:graphicData>
@@ -4222,6 +4122,7 @@
           <w:numId w:val="2"/>
         </w:numPr>
         <w:spacing w:after="160" w:line="256" w:lineRule="auto"/>
+        <w:ind w:left="-567" w:hanging="11"/>
         <w:rPr>
           <w:sz w:val="28"/>
           <w:szCs w:val="28"/>
@@ -4248,7 +4149,7 @@
           <w:sz w:val="28"/>
           <w:szCs w:val="28"/>
         </w:rPr>
-        <w:t>Сотрудники</w:t>
+        <w:t>Деревья</w:t>
       </w:r>
       <w:r>
         <w:rPr>
@@ -4275,22 +4176,24 @@
     </w:p>
     <w:p>
       <w:pPr>
+        <w:pStyle w:val="a4"/>
         <w:spacing w:after="160" w:line="256" w:lineRule="auto"/>
-        <w:ind w:left="360" w:firstLine="348"/>
-        <w:rPr>
-          <w:sz w:val="28"/>
-          <w:szCs w:val="28"/>
-        </w:rPr>
-      </w:pPr>
-      <w:r>
-        <w:rPr>
-          <w:noProof/>
+        <w:ind w:left="-567"/>
+        <w:rPr>
+          <w:sz w:val="28"/>
+          <w:szCs w:val="28"/>
+        </w:rPr>
+      </w:pPr>
+      <w:r>
+        <w:rPr>
+          <w:sz w:val="28"/>
+          <w:szCs w:val="28"/>
         </w:rPr>
         <w:drawing>
-          <wp:inline distT="0" distB="0" distL="0" distR="0" wp14:anchorId="222D672E" wp14:editId="42DC07C2">
-            <wp:extent cx="5940425" cy="1184384"/>
-            <wp:effectExtent l="0" t="0" r="3175" b="0"/>
-            <wp:docPr id="69" name="Рисунок 69"/>
+          <wp:inline distT="0" distB="0" distL="0" distR="0" wp14:anchorId="1F6C4E24" wp14:editId="7C91C37A">
+            <wp:extent cx="5940425" cy="1075055"/>
+            <wp:effectExtent l="0" t="0" r="3175" b="4445"/>
+            <wp:docPr id="19" name="Рисунок 19"/>
             <wp:cNvGraphicFramePr>
               <a:graphicFrameLocks xmlns:a="http://schemas.openxmlformats.org/drawingml/2006/main" noChangeAspect="1"/>
             </wp:cNvGraphicFramePr>
@@ -4298,36 +4201,23 @@
               <a:graphicData uri="http://schemas.openxmlformats.org/drawingml/2006/picture">
                 <pic:pic xmlns:pic="http://schemas.openxmlformats.org/drawingml/2006/picture">
                   <pic:nvPicPr>
-                    <pic:cNvPr id="0" name="Picture 27"/>
-                    <pic:cNvPicPr>
-                      <a:picLocks noChangeAspect="1" noChangeArrowheads="1"/>
-                    </pic:cNvPicPr>
+                    <pic:cNvPr id="1" name=""/>
+                    <pic:cNvPicPr/>
                   </pic:nvPicPr>
                   <pic:blipFill>
-                    <a:blip r:embed="rId24">
-                      <a:extLst>
-                        <a:ext uri="{28A0092B-C50C-407E-A947-70E740481C1C}">
-                          <a14:useLocalDpi xmlns:a14="http://schemas.microsoft.com/office/drawing/2010/main" val="0"/>
-                        </a:ext>
-                      </a:extLst>
-                    </a:blip>
-                    <a:srcRect/>
+                    <a:blip r:embed="rId24"/>
                     <a:stretch>
                       <a:fillRect/>
                     </a:stretch>
                   </pic:blipFill>
-                  <pic:spPr bwMode="auto">
+                  <pic:spPr>
                     <a:xfrm>
                       <a:off x="0" y="0"/>
-                      <a:ext cx="5940425" cy="1184384"/>
+                      <a:ext cx="5940425" cy="1075055"/>
                     </a:xfrm>
                     <a:prstGeom prst="rect">
                       <a:avLst/>
                     </a:prstGeom>
-                    <a:noFill/>
-                    <a:ln>
-                      <a:noFill/>
-                    </a:ln>
                   </pic:spPr>
                 </pic:pic>
               </a:graphicData>
@@ -4340,24 +4230,23 @@
       <w:pPr>
         <w:pStyle w:val="a4"/>
         <w:spacing w:after="160" w:line="256" w:lineRule="auto"/>
-        <w:rPr>
-          <w:sz w:val="28"/>
-          <w:szCs w:val="28"/>
-        </w:rPr>
-      </w:pPr>
-      <w:r>
-        <w:rPr>
-          <w:b/>
-          <w:bCs/>
-          <w:noProof/>
+        <w:ind w:left="-567"/>
+        <w:rPr>
+          <w:sz w:val="28"/>
+          <w:szCs w:val="28"/>
+          <w:lang w:val="en-US"/>
+        </w:rPr>
+      </w:pPr>
+      <w:r>
+        <w:rPr>
           <w:sz w:val="28"/>
           <w:szCs w:val="28"/>
         </w:rPr>
         <w:drawing>
-          <wp:inline distT="0" distB="0" distL="0" distR="0" wp14:anchorId="0E227239" wp14:editId="5A84B8E4">
-            <wp:extent cx="3400425" cy="1485900"/>
-            <wp:effectExtent l="0" t="0" r="9525" b="0"/>
-            <wp:docPr id="70" name="Рисунок 70"/>
+          <wp:inline distT="0" distB="0" distL="0" distR="0" wp14:anchorId="48B72AFA" wp14:editId="35F8821A">
+            <wp:extent cx="4483100" cy="2654300"/>
+            <wp:effectExtent l="0" t="0" r="0" b="0"/>
+            <wp:docPr id="21" name="Рисунок 21"/>
             <wp:cNvGraphicFramePr>
               <a:graphicFrameLocks xmlns:a="http://schemas.openxmlformats.org/drawingml/2006/main" noChangeAspect="1"/>
             </wp:cNvGraphicFramePr>
@@ -4365,36 +4254,23 @@
               <a:graphicData uri="http://schemas.openxmlformats.org/drawingml/2006/picture">
                 <pic:pic xmlns:pic="http://schemas.openxmlformats.org/drawingml/2006/picture">
                   <pic:nvPicPr>
-                    <pic:cNvPr id="0" name="Picture 28"/>
-                    <pic:cNvPicPr>
-                      <a:picLocks noChangeAspect="1" noChangeArrowheads="1"/>
-                    </pic:cNvPicPr>
+                    <pic:cNvPr id="1" name=""/>
+                    <pic:cNvPicPr/>
                   </pic:nvPicPr>
                   <pic:blipFill>
-                    <a:blip r:embed="rId25">
-                      <a:extLst>
-                        <a:ext uri="{28A0092B-C50C-407E-A947-70E740481C1C}">
-                          <a14:useLocalDpi xmlns:a14="http://schemas.microsoft.com/office/drawing/2010/main" val="0"/>
-                        </a:ext>
-                      </a:extLst>
-                    </a:blip>
-                    <a:srcRect/>
+                    <a:blip r:embed="rId25"/>
                     <a:stretch>
                       <a:fillRect/>
                     </a:stretch>
                   </pic:blipFill>
-                  <pic:spPr bwMode="auto">
+                  <pic:spPr>
                     <a:xfrm>
                       <a:off x="0" y="0"/>
-                      <a:ext cx="3400425" cy="1485900"/>
+                      <a:ext cx="4483100" cy="2654300"/>
                     </a:xfrm>
                     <a:prstGeom prst="rect">
                       <a:avLst/>
                     </a:prstGeom>
-                    <a:noFill/>
-                    <a:ln>
-                      <a:noFill/>
-                    </a:ln>
                   </pic:spPr>
                 </pic:pic>
               </a:graphicData>
@@ -4402,6 +4278,192 @@
           </wp:inline>
         </w:drawing>
       </w:r>
+    </w:p>
+    <w:p>
+      <w:pPr>
+        <w:pStyle w:val="a4"/>
+        <w:numPr>
+          <w:ilvl w:val="0"/>
+          <w:numId w:val="2"/>
+        </w:numPr>
+        <w:spacing w:after="160" w:line="256" w:lineRule="auto"/>
+        <w:ind w:left="-567" w:hanging="11"/>
+        <w:rPr>
+          <w:sz w:val="28"/>
+          <w:szCs w:val="28"/>
+        </w:rPr>
+      </w:pPr>
+      <w:r>
+        <w:rPr>
+          <w:sz w:val="28"/>
+          <w:szCs w:val="28"/>
+        </w:rPr>
+        <w:t xml:space="preserve">Таблица </w:t>
+      </w:r>
+      <w:r>
+        <w:rPr>
+          <w:b/>
+          <w:sz w:val="28"/>
+          <w:szCs w:val="28"/>
+        </w:rPr>
+        <w:t>“</w:t>
+      </w:r>
+      <w:r>
+        <w:rPr>
+          <w:b/>
+          <w:sz w:val="28"/>
+          <w:szCs w:val="28"/>
+        </w:rPr>
+        <w:t>Вид деревьев</w:t>
+      </w:r>
+      <w:r>
+        <w:rPr>
+          <w:b/>
+          <w:sz w:val="28"/>
+          <w:szCs w:val="28"/>
+        </w:rPr>
+        <w:t>”</w:t>
+      </w:r>
+      <w:r>
+        <w:rPr>
+          <w:sz w:val="28"/>
+          <w:szCs w:val="28"/>
+        </w:rPr>
+        <w:t xml:space="preserve"> содержит </w:t>
+      </w:r>
+      <w:r>
+        <w:rPr>
+          <w:sz w:val="28"/>
+          <w:szCs w:val="28"/>
+        </w:rPr>
+        <w:t>список всех сотрудников хозяйства</w:t>
+      </w:r>
+    </w:p>
+    <w:p>
+      <w:pPr>
+        <w:pStyle w:val="a4"/>
+        <w:spacing w:after="160" w:line="256" w:lineRule="auto"/>
+        <w:ind w:left="-567"/>
+        <w:rPr>
+          <w:sz w:val="28"/>
+          <w:szCs w:val="28"/>
+        </w:rPr>
+      </w:pPr>
+      <w:r>
+        <w:rPr>
+          <w:sz w:val="28"/>
+          <w:szCs w:val="28"/>
+        </w:rPr>
+        <w:lastRenderedPageBreak/>
+        <w:drawing>
+          <wp:inline distT="0" distB="0" distL="0" distR="0" wp14:anchorId="6FA08B7B" wp14:editId="7D13DAA0">
+            <wp:extent cx="4660900" cy="1917700"/>
+            <wp:effectExtent l="0" t="0" r="0" b="0"/>
+            <wp:docPr id="16" name="Рисунок 16"/>
+            <wp:cNvGraphicFramePr>
+              <a:graphicFrameLocks xmlns:a="http://schemas.openxmlformats.org/drawingml/2006/main" noChangeAspect="1"/>
+            </wp:cNvGraphicFramePr>
+            <a:graphic xmlns:a="http://schemas.openxmlformats.org/drawingml/2006/main">
+              <a:graphicData uri="http://schemas.openxmlformats.org/drawingml/2006/picture">
+                <pic:pic xmlns:pic="http://schemas.openxmlformats.org/drawingml/2006/picture">
+                  <pic:nvPicPr>
+                    <pic:cNvPr id="1" name=""/>
+                    <pic:cNvPicPr/>
+                  </pic:nvPicPr>
+                  <pic:blipFill>
+                    <a:blip r:embed="rId26"/>
+                    <a:stretch>
+                      <a:fillRect/>
+                    </a:stretch>
+                  </pic:blipFill>
+                  <pic:spPr>
+                    <a:xfrm>
+                      <a:off x="0" y="0"/>
+                      <a:ext cx="4660900" cy="1917700"/>
+                    </a:xfrm>
+                    <a:prstGeom prst="rect">
+                      <a:avLst/>
+                    </a:prstGeom>
+                  </pic:spPr>
+                </pic:pic>
+              </a:graphicData>
+            </a:graphic>
+          </wp:inline>
+        </w:drawing>
+      </w:r>
+    </w:p>
+    <w:p>
+      <w:pPr>
+        <w:pStyle w:val="a4"/>
+        <w:spacing w:after="160" w:line="256" w:lineRule="auto"/>
+        <w:ind w:left="-567"/>
+        <w:rPr>
+          <w:sz w:val="28"/>
+          <w:szCs w:val="28"/>
+        </w:rPr>
+      </w:pPr>
+      <w:r>
+        <w:rPr>
+          <w:sz w:val="28"/>
+          <w:szCs w:val="28"/>
+        </w:rPr>
+        <w:drawing>
+          <wp:inline distT="0" distB="0" distL="0" distR="0" wp14:anchorId="675F3764" wp14:editId="4ADCE459">
+            <wp:extent cx="4838700" cy="1549400"/>
+            <wp:effectExtent l="0" t="0" r="0" b="0"/>
+            <wp:docPr id="17" name="Рисунок 17"/>
+            <wp:cNvGraphicFramePr>
+              <a:graphicFrameLocks xmlns:a="http://schemas.openxmlformats.org/drawingml/2006/main" noChangeAspect="1"/>
+            </wp:cNvGraphicFramePr>
+            <a:graphic xmlns:a="http://schemas.openxmlformats.org/drawingml/2006/main">
+              <a:graphicData uri="http://schemas.openxmlformats.org/drawingml/2006/picture">
+                <pic:pic xmlns:pic="http://schemas.openxmlformats.org/drawingml/2006/picture">
+                  <pic:nvPicPr>
+                    <pic:cNvPr id="1" name=""/>
+                    <pic:cNvPicPr/>
+                  </pic:nvPicPr>
+                  <pic:blipFill>
+                    <a:blip r:embed="rId27"/>
+                    <a:stretch>
+                      <a:fillRect/>
+                    </a:stretch>
+                  </pic:blipFill>
+                  <pic:spPr>
+                    <a:xfrm>
+                      <a:off x="0" y="0"/>
+                      <a:ext cx="4838700" cy="1549400"/>
+                    </a:xfrm>
+                    <a:prstGeom prst="rect">
+                      <a:avLst/>
+                    </a:prstGeom>
+                  </pic:spPr>
+                </pic:pic>
+              </a:graphicData>
+            </a:graphic>
+          </wp:inline>
+        </w:drawing>
+      </w:r>
+    </w:p>
+    <w:p>
+      <w:pPr>
+        <w:spacing w:after="160" w:line="256" w:lineRule="auto"/>
+        <w:ind w:left="-567" w:hanging="11"/>
+        <w:rPr>
+          <w:sz w:val="28"/>
+          <w:szCs w:val="28"/>
+        </w:rPr>
+      </w:pPr>
+    </w:p>
+    <w:p>
+      <w:pPr>
+        <w:pStyle w:val="a4"/>
+        <w:spacing w:after="160" w:line="256" w:lineRule="auto"/>
+        <w:ind w:left="-567" w:hanging="11"/>
+        <w:rPr>
+          <w:sz w:val="28"/>
+          <w:szCs w:val="28"/>
+        </w:rPr>
+      </w:pPr>
     </w:p>
     <w:p>
       <w:pPr>
@@ -4425,7 +4487,7 @@
 </file>
 
 <file path=word/numbering.xml><?xml version="1.0" encoding="utf-8"?>
-<w:numbering xmlns:wpc="http://schemas.microsoft.com/office/word/2010/wordprocessingCanvas" xmlns:cx="http://schemas.microsoft.com/office/drawing/2014/chartex" xmlns:cx1="http://schemas.microsoft.com/office/drawing/2015/9/8/chartex" xmlns:cx2="http://schemas.microsoft.com/office/drawing/2015/10/21/chartex" xmlns:cx3="http://schemas.microsoft.com/office/drawing/2016/5/9/chartex" xmlns:cx4="http://schemas.microsoft.com/office/drawing/2016/5/10/chartex" xmlns:cx5="http://schemas.microsoft.com/office/drawing/2016/5/11/chartex" xmlns:cx6="http://schemas.microsoft.com/office/drawing/2016/5/12/chartex" xmlns:cx7="http://schemas.microsoft.com/office/drawing/2016/5/13/chartex" xmlns:cx8="http://schemas.microsoft.com/office/drawing/2016/5/14/chartex" xmlns:mc="http://schemas.openxmlformats.org/markup-compatibility/2006" xmlns:aink="http://schemas.microsoft.com/office/drawing/2016/ink" xmlns:am3d="http://schemas.microsoft.com/office/drawing/2017/model3d" xmlns:o="urn:schemas-microsoft-com:office:office" xmlns:r="http://schemas.openxmlformats.org/officeDocument/2006/relationships" xmlns:m="http://schemas.openxmlformats.org/officeDocument/2006/math" xmlns:v="urn:schemas-microsoft-com:vml" xmlns:wp14="http://schemas.microsoft.com/office/word/2010/wordprocessingDrawing" xmlns:wp="http://schemas.openxmlformats.org/drawingml/2006/wordprocessingDrawing" xmlns:w10="urn:schemas-microsoft-com:office:word" xmlns:w="http://schemas.openxmlformats.org/wordprocessingml/2006/main" xmlns:w14="http://schemas.microsoft.com/office/word/2010/wordml" xmlns:w15="http://schemas.microsoft.com/office/word/2012/wordml" xmlns:w16cex="http://schemas.microsoft.com/office/word/2018/wordml/cex" xmlns:w16cid="http://schemas.microsoft.com/office/word/2016/wordml/cid" xmlns:w16="http://schemas.microsoft.com/office/word/2018/wordml" xmlns:w16sdtdh="http://schemas.microsoft.com/office/word/2020/wordml/sdtdatahash" xmlns:w16se="http://schemas.microsoft.com/office/word/2015/wordml/symex" xmlns:wpg="http://schemas.microsoft.com/office/word/2010/wordprocessingGroup" xmlns:wpi="http://schemas.microsoft.com/office/word/2010/wordprocessingInk" xmlns:wne="http://schemas.microsoft.com/office/word/2006/wordml" xmlns:wps="http://schemas.microsoft.com/office/word/2010/wordprocessingShape" mc:Ignorable="w14 w15 w16se w16cid w16 w16cex w16sdtdh wp14">
+<w:numbering xmlns:wpc="http://schemas.microsoft.com/office/word/2010/wordprocessingCanvas" xmlns:cx="http://schemas.microsoft.com/office/drawing/2014/chartex" xmlns:cx1="http://schemas.microsoft.com/office/drawing/2015/9/8/chartex" xmlns:cx2="http://schemas.microsoft.com/office/drawing/2015/10/21/chartex" xmlns:cx3="http://schemas.microsoft.com/office/drawing/2016/5/9/chartex" xmlns:cx4="http://schemas.microsoft.com/office/drawing/2016/5/10/chartex" xmlns:cx5="http://schemas.microsoft.com/office/drawing/2016/5/11/chartex" xmlns:cx6="http://schemas.microsoft.com/office/drawing/2016/5/12/chartex" xmlns:cx7="http://schemas.microsoft.com/office/drawing/2016/5/13/chartex" xmlns:cx8="http://schemas.microsoft.com/office/drawing/2016/5/14/chartex" xmlns:mc="http://schemas.openxmlformats.org/markup-compatibility/2006" xmlns:aink="http://schemas.microsoft.com/office/drawing/2016/ink" xmlns:am3d="http://schemas.microsoft.com/office/drawing/2017/model3d" xmlns:o="urn:schemas-microsoft-com:office:office" xmlns:oel="http://schemas.microsoft.com/office/2019/extlst" xmlns:r="http://schemas.openxmlformats.org/officeDocument/2006/relationships" xmlns:m="http://schemas.openxmlformats.org/officeDocument/2006/math" xmlns:v="urn:schemas-microsoft-com:vml" xmlns:wp14="http://schemas.microsoft.com/office/word/2010/wordprocessingDrawing" xmlns:wp="http://schemas.openxmlformats.org/drawingml/2006/wordprocessingDrawing" xmlns:w10="urn:schemas-microsoft-com:office:word" xmlns:w="http://schemas.openxmlformats.org/wordprocessingml/2006/main" xmlns:w14="http://schemas.microsoft.com/office/word/2010/wordml" xmlns:w15="http://schemas.microsoft.com/office/word/2012/wordml" xmlns:w16cex="http://schemas.microsoft.com/office/word/2018/wordml/cex" xmlns:w16cid="http://schemas.microsoft.com/office/word/2016/wordml/cid" xmlns:w16="http://schemas.microsoft.com/office/word/2018/wordml" xmlns:w16sdtdh="http://schemas.microsoft.com/office/word/2020/wordml/sdtdatahash" xmlns:w16se="http://schemas.microsoft.com/office/word/2015/wordml/symex" xmlns:wpg="http://schemas.microsoft.com/office/word/2010/wordprocessingGroup" xmlns:wpi="http://schemas.microsoft.com/office/word/2010/wordprocessingInk" xmlns:wne="http://schemas.microsoft.com/office/word/2006/wordml" xmlns:wps="http://schemas.microsoft.com/office/word/2010/wordprocessingShape" mc:Ignorable="w14 w15 w16se w16cid w16 w16cex w16sdtdh wp14">
   <w:abstractNum w:abstractNumId="0" w15:restartNumberingAfterBreak="0">
     <w:nsid w:val="02A523AE"/>
     <w:multiLevelType w:val="hybridMultilevel"/>
@@ -4633,10 +4695,10 @@
       </w:rPr>
     </w:lvl>
   </w:abstractNum>
-  <w:num w:numId="1">
+  <w:num w:numId="1" w16cid:durableId="503595357">
     <w:abstractNumId w:val="1"/>
   </w:num>
-  <w:num w:numId="2">
+  <w:num w:numId="2" w16cid:durableId="781152061">
     <w:abstractNumId w:val="0"/>
     <w:lvlOverride w:ilvl="0">
       <w:startOverride w:val="1"/>

</xml_diff>